<commit_message>
Incorporate edits from coauthors
</commit_message>
<xml_diff>
--- a/submission/manuscript.docx
+++ b/submission/manuscript.docx
@@ -200,7 +200,19 @@
         <w:t xml:space="preserve"> </w:t>
       </w:r>
       <w:r>
-        <w:t xml:space="preserve">infections (CDIs) because of their impact on the microbiota. However, non-antibiotic medications such as the ubiquitous osmotic laxative polyethylene glycol (PEG) 3350 also alter the microbiota. But whether PEG impacts CDI susceptibility and clearance is unclear. To examine how PEG impacts susceptibility, we treated C57Bl/6 mice with 5-day and 1-day doses of 15% PEG in the drinking water and then challenged the mice with</w:t>
+        <w:t xml:space="preserve">infections (CDIs) because of their impact on the microbiota. However, non-antibiotic medications such as the ubiquitous osmotic laxative polyethylene glycol (PEG) 3350 also alter the microbiota. Clinicians also hypothesize that PEG helps clear</w:t>
+      </w:r>
+      <w:r>
+        <w:t xml:space="preserve"> </w:t>
+      </w:r>
+      <w:r>
+        <w:rPr>
+          <w:i/>
+        </w:rPr>
+        <w:t xml:space="preserve">C. difficile</w:t>
+      </w:r>
+      <w:r>
+        <w:t xml:space="preserve">. But whether PEG impacts CDI susceptibility and clearance is unclear. To examine how PEG impacts susceptibility, we treated C57Bl/6 mice with 5-day and 1-day doses of 15% PEG in the drinking water and then challenged the mice with</w:t>
       </w:r>
       <w:r>
         <w:t xml:space="preserve"> </w:t>
@@ -497,7 +509,7 @@
         <w:t xml:space="preserve"> </w:t>
       </w:r>
       <w:r>
-        <w:t xml:space="preserve">testing on patients taking laxatives and laxatives are used when administering fecal microbiota transplants via colonoscopy to patients with recurrent CDIs, further studies are needed to evaluate if laxatives impact microbiota colonization resistance in humans.</w:t>
+        <w:t xml:space="preserve">testing on patients taking laxatives and laxatives are prescribed prior to administering fecal microbiota transplants via colonoscopy to patients with recurrent CDIs, further studies are needed to evaluate if laxatives impact microbiota colonization resistance in humans.</w:t>
       </w:r>
     </w:p>
     <w:p>
@@ -642,7 +654,7 @@
         <w:t xml:space="preserve">(12)</w:t>
       </w:r>
       <w:r>
-        <w:t xml:space="preserve">. The similar community features between CDI patients and patients with diarrhea included low alpha diversity and there were also only 6 bacterial taxa had higher relative abundances in communities from CDI patients. These results led to the hypothesis that bacterial communities from patients experiencing diarrhea are susceptible to developing CDIs, regardless of how they developed diarrhea.</w:t>
+        <w:t xml:space="preserve">. The similar community features between CDI patients and patients with diarrhea included low alpha diversity and only 6 bacterial taxa with higher relative abundances in communities from CDI patients. These results led to the hypothesis that bacterial communities from patients experiencing diarrhea are susceptible to developing CDIs, regardless of how they developed diarrhea.</w:t>
       </w:r>
     </w:p>
     <w:p>
@@ -724,7 +736,7 @@
         <w:pStyle w:val="BodyText"/>
       </w:pPr>
       <w:r>
-        <w:t xml:space="preserve">Beyond susceptibility, PEG is also relevant in the context of treating recurrent CDIs via fecal microbiota transplant (FMT) where a healthy microbiota is administered to the patient to restore colonization resistance. For FMTs that are delivered via colonoscopy, patients typically undergo bowel preparation by taking an osmotic laxative prior to the procedure. Many of the FMT studies to date rationalize the use of laxatives prior to the FMT</w:t>
+        <w:t xml:space="preserve">Beyond susceptibility, PEG is also relevant in the context of treating recurrent CDIs via fecal microbiota transplant (FMT), where a healthy microbiota is administered to the patient to restore colonization resistance. For FMTs that are delivered via colonoscopy, patients typically undergo bowel preparation by taking an osmotic laxative prior to the procedure. Many of the FMT studies to date rationalize the use of laxatives prior to the FMT</w:t>
       </w:r>
       <w:r>
         <w:t xml:space="preserve"> </w:t>
@@ -1230,7 +1242,7 @@
         <w:t xml:space="preserve"> </w:t>
       </w:r>
       <w:r>
-        <w:t xml:space="preserve">&lt; 0.001, Fig. 2A, Data Set S1, sheet 1). None of the treatment groups recovered to their baseline community structure either 10 or 30 days post-challenge suggesting other community features besides recovery to baseline were responsible for the prolonged</w:t>
+        <w:t xml:space="preserve">&lt; 0.001, Fig. 2A, Data Set S1, sheet 1). None of the treatment groups recovered to their baseline community structure either 10 or 30 days post-challenge, suggesting other community features besides recovery to baseline were responsible for the prolonged</w:t>
       </w:r>
       <w:r>
         <w:t xml:space="preserve"> </w:t>
@@ -1381,7 +1393,7 @@
         <w:t xml:space="preserve"> </w:t>
       </w:r>
       <w:r>
-        <w:t xml:space="preserve">throughout the post-challenge period. One mouse died on the sixth day post-challenge and in the other</w:t>
+        <w:t xml:space="preserve">throughout the post-challenge period. One mouse died on the sixth day post-challenge and in the other,</w:t>
       </w:r>
       <w:r>
         <w:t xml:space="preserve"> </w:t>
@@ -1601,7 +1613,7 @@
         <w:pStyle w:val="BodyText"/>
       </w:pPr>
       <w:r>
-        <w:t xml:space="preserve">Because there were differences in the mucosal microbiota including detectable</w:t>
+        <w:t xml:space="preserve">Because there were differences in the mucosal microbiota, including detectable</w:t>
       </w:r>
       <w:r>
         <w:t xml:space="preserve"> </w:t>
@@ -2463,7 +2475,7 @@
         <w:t xml:space="preserve"> </w:t>
       </w:r>
       <w:r>
-        <w:t xml:space="preserve">colonization dynamics between the 5- and 1-day PEG treated mice were associated with differences in how much the treatments disrupted the microbiota. Additionally, the intestinal communities of 5-day PEG treated mice did not regain colonization resistance after a 10-day recovery period. In contrast to the other 5-day PEG treatment groups,</w:t>
+        <w:t xml:space="preserve">colonization dynamics between the 5- and 1-day PEG treated mice were associated with differences in the degree to which treatments disrupted the microbiota. Additionally, the intestinal communities of 5-day PEG treated mice did not regain colonization resistance after a 10-day recovery period. In contrast to the other 5-day PEG treatment groups,</w:t>
       </w:r>
       <w:r>
         <w:t xml:space="preserve"> </w:t>
@@ -2603,7 +2615,7 @@
         <w:t xml:space="preserve">(15)</w:t>
       </w:r>
       <w:r>
-        <w:t xml:space="preserve">. While we did not perform metabolomic analysis, we did see bacteria known to produce benefical metabolites were depleted in mice that cleared</w:t>
+        <w:t xml:space="preserve">. While we did not perform metabolomic analysis, we did see bacteria known to produce beneficial metabolites were depleted in mice that cleared</w:t>
       </w:r>
       <w:r>
         <w:t xml:space="preserve"> </w:t>
@@ -3085,7 +3097,7 @@
         <w:t xml:space="preserve">(40)</w:t>
       </w:r>
       <w:r>
-        <w:t xml:space="preserve">. In coculture experiments</w:t>
+        <w:t xml:space="preserve">. In coculture experiments,</w:t>
       </w:r>
       <w:r>
         <w:t xml:space="preserve"> </w:t>
@@ -3246,7 +3258,7 @@
         <w:t xml:space="preserve">(43, 44)</w:t>
       </w:r>
       <w:r>
-        <w:t xml:space="preserve">. In our study the relative abundance of</w:t>
+        <w:t xml:space="preserve">. In our study, the relative abundance of</w:t>
       </w:r>
       <w:r>
         <w:t xml:space="preserve"> </w:t>

</xml_diff>

<commit_message>
Add edits and response to reviewers for revision
</commit_message>
<xml_diff>
--- a/submission/manuscript.docx
+++ b/submission/manuscript.docx
@@ -654,7 +654,19 @@
         <w:t xml:space="preserve">(12)</w:t>
       </w:r>
       <w:r>
-        <w:t xml:space="preserve">. The similar community features between CDI patients and patients with diarrhea included low alpha diversity and only 6 bacterial taxa with higher relative abundances in communities from CDI patients. These results led to the hypothesis that bacterial communities from patients experiencing diarrhea are susceptible to developing CDIs, regardless of how they developed diarrhea.</w:t>
+        <w:t xml:space="preserve">. The similar community features between CDI patients and patients with diarrhea included low alpha diversity and only 6 bacterial taxa with higher relative abundances in communities from CDI patients. These results led to the hypothesis that bacterial communities from patients experiencing diarrhea are susceptible to developing CDIs, regardless of how they developed diarrhea. For example, laxatives may disrupt colonization resistance to</w:t>
+      </w:r>
+      <w:r>
+        <w:t xml:space="preserve"> </w:t>
+      </w:r>
+      <w:r>
+        <w:rPr>
+          <w:i/>
+        </w:rPr>
+        <w:t xml:space="preserve">C. difficile</w:t>
+      </w:r>
+      <w:r>
+        <w:t xml:space="preserve">.</w:t>
       </w:r>
     </w:p>
     <w:p>
@@ -728,7 +740,7 @@
         <w:t xml:space="preserve"> </w:t>
       </w:r>
       <w:r>
-        <w:t xml:space="preserve">after challenge is unclear.</w:t>
+        <w:t xml:space="preserve">after the challenge is unclear.</w:t>
       </w:r>
     </w:p>
     <w:p>
@@ -1706,7 +1718,7 @@
         <w:t xml:space="preserve"> </w:t>
       </w:r>
       <w:r>
-        <w:t xml:space="preserve">density between PEG- and clindamycin-treated mice (Fig. 1C). Although there was a slight difference in the histopathology score of the colon between PEG and clindamycin-treated mice, there was not a signifant difference in the cecum and the overall score was relatively low (1.5 to 2.5 out of 12, Fig. 3E). Therefore, although PEG treatment had a disruptive effect on the mucosal microbiota, the impact of</w:t>
+        <w:t xml:space="preserve">density between PEG- and clindamycin-treated mice (Fig. 1C). Although there was a slight difference in the histopathology score of the colon between PEG and clindamycin-treated mice, there was not a significant difference in the cecum and the overall score was relatively low (1.5 to 2.5 out of 12, Fig. 3E). Therefore, although PEG treatment had a disruptive effect on the mucosal microbiota, the impact of</w:t>
       </w:r>
       <w:r>
         <w:t xml:space="preserve"> </w:t>
@@ -2505,7 +2517,7 @@
         <w:t xml:space="preserve"> </w:t>
       </w:r>
       <w:r>
-        <w:t xml:space="preserve">challenge. In opposition to the hypothesis suggested by the literature, we found that PEG treatment prolonged colonization relative to mice that only recieved clindamycin treatment. We identified patterns in the relative abundances of</w:t>
+        <w:t xml:space="preserve">challenge. In opposition to the hypothesis suggested by the literature, we found that PEG treatment prolonged colonization relative to mice that only received clindamycin treatment. We identified patterns in the relative abundances of</w:t>
       </w:r>
       <w:r>
         <w:t xml:space="preserve"> </w:t>
@@ -2630,7 +2642,7 @@
         <w:t xml:space="preserve"> </w:t>
       </w:r>
       <w:r>
-        <w:t xml:space="preserve">compared to mice with prolonged colonization. For example,</w:t>
+        <w:t xml:space="preserve">compared to mice with prolonged colonization (Fig. 7B). For example,</w:t>
       </w:r>
       <w:r>
         <w:t xml:space="preserve"> </w:t>
@@ -2764,7 +2776,19 @@
         <w:t xml:space="preserve"> </w:t>
       </w:r>
       <w:r>
-        <w:t xml:space="preserve">colonization in 5-day PEG treated mice, might be due to the bacteria’s persistence in the mucosal compartment. In fact, it has been hypothesized that</w:t>
+        <w:t xml:space="preserve">colonization in 5-day PEG treated mice, might be due to the bacteria’s persistence in the mucosal compartment either within host cells</w:t>
+      </w:r>
+      <w:r>
+        <w:t xml:space="preserve"> </w:t>
+      </w:r>
+      <w:r>
+        <w:t xml:space="preserve">(35)</w:t>
+      </w:r>
+      <w:r>
+        <w:t xml:space="preserve"> </w:t>
+      </w:r>
+      <w:r>
+        <w:t xml:space="preserve">or together with other bacteria. In fact, it has been hypothesized that</w:t>
       </w:r>
       <w:r>
         <w:t xml:space="preserve"> </w:t>
@@ -2785,7 +2809,7 @@
         <w:t xml:space="preserve"> </w:t>
       </w:r>
       <w:r>
-        <w:t xml:space="preserve">(35)</w:t>
+        <w:t xml:space="preserve">(36)</w:t>
       </w:r>
       <w:r>
         <w:t xml:space="preserve"> </w:t>
@@ -2821,7 +2845,7 @@
         <w:t xml:space="preserve"> </w:t>
       </w:r>
       <w:r>
-        <w:t xml:space="preserve">(36)</w:t>
+        <w:t xml:space="preserve">(37)</w:t>
       </w:r>
       <w:r>
         <w:t xml:space="preserve">. There was an interesting pattern of increased</w:t>
@@ -2908,7 +2932,7 @@
         <w:t xml:space="preserve"> </w:t>
       </w:r>
       <w:r>
-        <w:t xml:space="preserve">(37)</w:t>
+        <w:t xml:space="preserve">(38)</w:t>
       </w:r>
       <w:r>
         <w:t xml:space="preserve">.</w:t>
@@ -2977,7 +3001,7 @@
         <w:t xml:space="preserve"> </w:t>
       </w:r>
       <w:r>
-        <w:t xml:space="preserve">(38)</w:t>
+        <w:t xml:space="preserve">(39)</w:t>
       </w:r>
       <w:r>
         <w:t xml:space="preserve">. A separate study demonstrated</w:t>
@@ -3031,7 +3055,7 @@
         <w:t xml:space="preserve"> </w:t>
       </w:r>
       <w:r>
-        <w:t xml:space="preserve">(39)</w:t>
+        <w:t xml:space="preserve">(40)</w:t>
       </w:r>
       <w:r>
         <w:t xml:space="preserve">. However, protective roles for</w:t>
@@ -3094,7 +3118,7 @@
         <w:t xml:space="preserve"> </w:t>
       </w:r>
       <w:r>
-        <w:t xml:space="preserve">(40)</w:t>
+        <w:t xml:space="preserve">(41)</w:t>
       </w:r>
       <w:r>
         <w:t xml:space="preserve">. In coculture experiments,</w:t>
@@ -3148,7 +3172,7 @@
         <w:t xml:space="preserve"> </w:t>
       </w:r>
       <w:r>
-        <w:t xml:space="preserve">(41)</w:t>
+        <w:t xml:space="preserve">(42)</w:t>
       </w:r>
       <w:r>
         <w:t xml:space="preserve"> </w:t>
@@ -3199,7 +3223,7 @@
         <w:t xml:space="preserve"> </w:t>
       </w:r>
       <w:r>
-        <w:t xml:space="preserve">(42)</w:t>
+        <w:t xml:space="preserve">(43)</w:t>
       </w:r>
       <w:r>
         <w:t xml:space="preserve">. Therefore, whether</w:t>
@@ -3255,7 +3279,7 @@
         <w:t xml:space="preserve"> </w:t>
       </w:r>
       <w:r>
-        <w:t xml:space="preserve">(43, 44)</w:t>
+        <w:t xml:space="preserve">(44, 45)</w:t>
       </w:r>
       <w:r>
         <w:t xml:space="preserve">. In our study, the relative abundance of</w:t>
@@ -3306,7 +3330,7 @@
         <w:t xml:space="preserve"> </w:t>
       </w:r>
       <w:r>
-        <w:t xml:space="preserve">(45, 46)</w:t>
+        <w:t xml:space="preserve">(46, 47)</w:t>
       </w:r>
       <w:r>
         <w:t xml:space="preserve">, while others suggest a detrimental role because</w:t>
@@ -3339,7 +3363,7 @@
         <w:t xml:space="preserve"> </w:t>
       </w:r>
       <w:r>
-        <w:t xml:space="preserve">(47–50)</w:t>
+        <w:t xml:space="preserve">(48–51)</w:t>
       </w:r>
       <w:r>
         <w:t xml:space="preserve">. Because the relative abundance of</w:t>
@@ -3417,7 +3441,7 @@
         <w:t xml:space="preserve"> </w:t>
       </w:r>
       <w:r>
-        <w:t xml:space="preserve">carriage, and colonizatiion resistance.</w:t>
+        <w:t xml:space="preserve">carriage, and colonization resistance.</w:t>
       </w:r>
     </w:p>
     <w:p>
@@ -3476,7 +3500,7 @@
         <w:t xml:space="preserve"> </w:t>
       </w:r>
       <w:r>
-        <w:t xml:space="preserve">(51)</w:t>
+        <w:t xml:space="preserve">(52)</w:t>
       </w:r>
       <w:r>
         <w:t xml:space="preserve">. Part of our hypothesis for why there could have been increased histopathology scores in PEG-treated mice was because PEG was previously shown to disrupt the mucus layer in mice. However, recent studies demonstrated that broad spectrum antibiotics can also disrupt the host mucosal barrier in mice</w:t>
@@ -3485,7 +3509,7 @@
         <w:t xml:space="preserve"> </w:t>
       </w:r>
       <w:r>
-        <w:t xml:space="preserve">(52, 53)</w:t>
+        <w:t xml:space="preserve">(53, 54)</w:t>
       </w:r>
       <w:r>
         <w:t xml:space="preserve">. Further research is needed to tease out the interplay between medications that influence the mucus layer and different strains of</w:t>
@@ -3511,22 +3535,22 @@
         <w:pStyle w:val="BodyText"/>
       </w:pPr>
       <w:r>
-        <w:t xml:space="preserve">It is more difficult to interpret what are findings mean in the context of</w:t>
-      </w:r>
-      <w:r>
-        <w:t xml:space="preserve"> </w:t>
-      </w:r>
-      <w:r>
-        <w:rPr>
-          <w:i/>
-        </w:rPr>
-        <w:t xml:space="preserve">C. difficile</w:t>
-      </w:r>
-      <w:r>
-        <w:t xml:space="preserve"> </w:t>
-      </w:r>
-      <w:r>
-        <w:t xml:space="preserve">colonization resistance in human patients. The main difficulty being that most hospitals recommend not performing</w:t>
+        <w:t xml:space="preserve">The extent to which laxatives disrupt</w:t>
+      </w:r>
+      <w:r>
+        <w:t xml:space="preserve"> </w:t>
+      </w:r>
+      <w:r>
+        <w:rPr>
+          <w:i/>
+        </w:rPr>
+        <w:t xml:space="preserve">C. difficile</w:t>
+      </w:r>
+      <w:r>
+        <w:t xml:space="preserve"> </w:t>
+      </w:r>
+      <w:r>
+        <w:t xml:space="preserve">colonization resistance in human patients is unclear based on the current literature. The main difficulty being that most hospitals recommend not performing</w:t>
       </w:r>
       <w:r>
         <w:t xml:space="preserve"> </w:t>
@@ -3547,7 +3571,7 @@
         <w:t xml:space="preserve"> </w:t>
       </w:r>
       <w:r>
-        <w:t xml:space="preserve">(54)</w:t>
+        <w:t xml:space="preserve">(55)</w:t>
       </w:r>
       <w:r>
         <w:t xml:space="preserve">. The rationale behind the recommendation is that patients taking laxatives may be asymptomatically colonized with</w:t>
@@ -3568,7 +3592,7 @@
         <w:t xml:space="preserve"> </w:t>
       </w:r>
       <w:r>
-        <w:t xml:space="preserve">(55–57)</w:t>
+        <w:t xml:space="preserve">(56–58)</w:t>
       </w:r>
       <w:r>
         <w:t xml:space="preserve">. Furthermore, some studies identified laxatives as a risk factor for developing CDIs or recurrent CDIs</w:t>
@@ -3577,7 +3601,7 @@
         <w:t xml:space="preserve"> </w:t>
       </w:r>
       <w:r>
-        <w:t xml:space="preserve">(58–60)</w:t>
+        <w:t xml:space="preserve">(59–61)</w:t>
       </w:r>
       <w:r>
         <w:t xml:space="preserve"> </w:t>
@@ -3589,7 +3613,7 @@
         <w:t xml:space="preserve"> </w:t>
       </w:r>
       <w:r>
-        <w:t xml:space="preserve">(61)</w:t>
+        <w:t xml:space="preserve">(62)</w:t>
       </w:r>
       <w:r>
         <w:t xml:space="preserve">. However, there have also been some studies that suggest laxatives are not a risk factor for developing CDIs</w:t>
@@ -3598,7 +3622,7 @@
         <w:t xml:space="preserve"> </w:t>
       </w:r>
       <w:r>
-        <w:t xml:space="preserve">(62, 63)</w:t>
+        <w:t xml:space="preserve">(63, 64)</w:t>
       </w:r>
       <w:r>
         <w:t xml:space="preserve">. Although, it is unclear whether laxatives impact CDI susceptibility in human paitents, it is clear that laxatives also have a transient impact on the human microbiota</w:t>
@@ -3607,7 +3631,7 @@
         <w:t xml:space="preserve"> </w:t>
       </w:r>
       <w:r>
-        <w:t xml:space="preserve">(13, 64–67)</w:t>
+        <w:t xml:space="preserve">(13, 65–68)</w:t>
       </w:r>
       <w:r>
         <w:t xml:space="preserve">. Additional studies to examine the relationship between laxatives,</w:t>
@@ -3654,7 +3678,7 @@
         <w:t xml:space="preserve"> </w:t>
       </w:r>
       <w:r>
-        <w:t xml:space="preserve">(68)</w:t>
+        <w:t xml:space="preserve">(69)</w:t>
       </w:r>
       <w:r>
         <w:t xml:space="preserve">. Nevertheless, results from the FMT National Registry where 85% of FMTs were delivered by colonoscopy demonstrate FMTs are highly effective treatment for recurrent CDIs with 90% achieving resolution in the 1 month follow-up window</w:t>
@@ -3663,7 +3687,7 @@
         <w:t xml:space="preserve"> </w:t>
       </w:r>
       <w:r>
-        <w:t xml:space="preserve">(69)</w:t>
+        <w:t xml:space="preserve">(70)</w:t>
       </w:r>
       <w:r>
         <w:t xml:space="preserve">. A surprising number of studies continue to hypothesize that PEG or bowel preparation can clear</w:t>
@@ -3696,7 +3720,7 @@
         <w:t xml:space="preserve"> </w:t>
       </w:r>
       <w:r>
-        <w:t xml:space="preserve">(70)</w:t>
+        <w:t xml:space="preserve">(71)</w:t>
       </w:r>
       <w:r>
         <w:t xml:space="preserve">, but no results have been posted to date. Here we sought to evaluate the impact of treating</w:t>
@@ -3922,7 +3946,19 @@
         <w:t xml:space="preserve"> </w:t>
       </w:r>
       <w:r>
-        <w:t xml:space="preserve">CFU and 16S rRNA gene sequencing. There were two groups of mice that received either a PBS or fecal microbiota transplant (FMT) gavage post-PEG treatment. The fecal microbiota transplant was prepared with stool samples collected from the mice in the experiment prior to the start of any treatments. The stool samples were transferred to an anaerobic chamber and diluted 1:10 in reduced PBS and glycerol was added to make a 15% glycerol solution. The solution was then aliquoted into tubes and stored at -80°C until the day of the gavage. An aliquot of both the FMT and PBS solutions were also set aside in the -80°C for 16S rRNA gene sequencing. The day of the gavage, aliquots were thawed and centrifuged at 7500 RPM for 1 minute. The supernatant was then transferred to a separate tube to prevent the gavage needle from clogging with debris during gavage. The PBS solution that was administered to the other group was also 15% glycerol. Each mouse was administered 100 microliters of either the FMT or PBS solution via gavage. When we refer to mice that cleared</w:t>
+        <w:t xml:space="preserve">CFU and 16S rRNA gene sequencing. Fresh stool samples were collected from each mouse and split into two separate tubes. One tube was transferred to an anaerobic chamber the same day the sample was collected to quantify</w:t>
+      </w:r>
+      <w:r>
+        <w:t xml:space="preserve"> </w:t>
+      </w:r>
+      <w:r>
+        <w:rPr>
+          <w:i/>
+        </w:rPr>
+        <w:t xml:space="preserve">C. difficile</w:t>
+      </w:r>
+      <w:r>
+        <w:t xml:space="preserve">, while the other tube was snap frozen in liquid nitrogen and stored in the -80°C for 16S rRNA sequencing. There were two groups of mice that received either a PBS or fecal microbiota transplant (FMT) gavage post-PEG treatment. The fecal microbiota transplant was prepared with stool samples collected from the mice in the experiment prior to the start of any treatments. The stool samples were transferred to an anaerobic chamber and diluted 1:10 in reduced PBS and glycerol was added to make a 15% glycerol solution. The solution was then aliquoted into tubes and stored at -80°C until the day of the gavage. An aliquot of both the FMT and PBS solutions were also set aside in the -80°C for 16S rRNA gene sequencing. The day of the gavage, aliquots were thawed and centrifuged at 7500 RPM for 1 minute. The supernatant was then transferred to a separate tube to prevent the gavage needle from clogging with debris during gavage. The PBS solution that was administered to the other group was also 15% glycerol. Each mouse was administered 100 microliters of either the FMT or PBS solution via gavage. When we refer to mice that cleared</w:t>
       </w:r>
       <w:r>
         <w:t xml:space="preserve"> </w:t>
@@ -4017,7 +4053,7 @@
         <w:t xml:space="preserve"> </w:t>
       </w:r>
       <w:r>
-        <w:t xml:space="preserve">(71)</w:t>
+        <w:t xml:space="preserve">(72)</w:t>
       </w:r>
       <w:r>
         <w:t xml:space="preserve">. The PCR amplicons were normalized (SequalPrep normalizatin plate kit from Thermo Fisher Scientific), pooled and quantified (KAPA library quantification kit from KAPA Biosystems), and sequenced with the MiSeq system (Illumina).</w:t>
@@ -4043,7 +4079,7 @@
         <w:t xml:space="preserve"> </w:t>
       </w:r>
       <w:r>
-        <w:t xml:space="preserve">(71, 72)</w:t>
+        <w:t xml:space="preserve">(72, 73)</w:t>
       </w:r>
       <w:r>
         <w:t xml:space="preserve">. Paired sequencing reads were combined and aligned with the SILVA (v. 132) reference database</w:t>
@@ -4052,7 +4088,7 @@
         <w:t xml:space="preserve"> </w:t>
       </w:r>
       <w:r>
-        <w:t xml:space="preserve">(73)</w:t>
+        <w:t xml:space="preserve">(74)</w:t>
       </w:r>
       <w:r>
         <w:t xml:space="preserve"> </w:t>
@@ -4064,7 +4100,7 @@
         <w:t xml:space="preserve"> </w:t>
       </w:r>
       <w:r>
-        <w:t xml:space="preserve">(74)</w:t>
+        <w:t xml:space="preserve">(75)</w:t>
       </w:r>
       <w:r>
         <w:t xml:space="preserve">. The error rate for are sequencing data was 0.0559% based on the 17 mock communities we ran with the samples. Samples were rarefied to 1,000 sequences, 1,000 times for alpha and beta diversity analyses in order to account for uneven sequencing across samples. All but 3 of the 17 water controls had fewer than 1000 sequences. PCoAs were generated based on Bray-Curtis Index distance matrices. Permutational multivariate analysis of variance (PERMANOVA) tests were performed on mothur-generated Bray-Curtis distance matrices with the adonis function from the vegan R package</w:t>
@@ -4073,7 +4109,7 @@
         <w:t xml:space="preserve"> </w:t>
       </w:r>
       <w:r>
-        <w:t xml:space="preserve">(75)</w:t>
+        <w:t xml:space="preserve">(76)</w:t>
       </w:r>
       <w:r>
         <w:t xml:space="preserve">.</w:t>
@@ -4114,7 +4150,7 @@
         <w:t xml:space="preserve"> </w:t>
       </w:r>
       <w:r>
-        <w:t xml:space="preserve">(51)</w:t>
+        <w:t xml:space="preserve">(52)</w:t>
       </w:r>
       <w:r>
         <w:t xml:space="preserve">. Each slide was evaluated for edema, cellular infiltration, and inflammation and given a score ranging from 0-4. The summary score was calculated by combining the scores from the 3 categories and ranged from 0-12.</w:t>
@@ -4155,7 +4191,7 @@
         <w:t xml:space="preserve"> </w:t>
       </w:r>
       <w:r>
-        <w:t xml:space="preserve">(76, 77)</w:t>
+        <w:t xml:space="preserve">(77, 78)</w:t>
       </w:r>
       <w:r>
         <w:t xml:space="preserve">. We removed the</w:t>
@@ -4194,7 +4230,7 @@
         <w:t xml:space="preserve"> </w:t>
       </w:r>
       <w:r>
-        <w:t xml:space="preserve">(78)</w:t>
+        <w:t xml:space="preserve">(79)</w:t>
       </w:r>
       <w:r>
         <w:t xml:space="preserve"> </w:t>
@@ -4206,7 +4242,7 @@
         <w:t xml:space="preserve"> </w:t>
       </w:r>
       <w:r>
-        <w:t xml:space="preserve">(76, 77)</w:t>
+        <w:t xml:space="preserve">(77, 78)</w:t>
       </w:r>
       <w:r>
         <w:t xml:space="preserve"> </w:t>
@@ -4235,7 +4271,7 @@
         <w:t xml:space="preserve"> </w:t>
       </w:r>
       <w:r>
-        <w:t xml:space="preserve">(79, 80)</w:t>
+        <w:t xml:space="preserve">(80, 81)</w:t>
       </w:r>
       <w:r>
         <w:t xml:space="preserve">. Kruskal-Wallis tests with Bejamini-Hochberg correction for testing multiple time points were used to analyze differences in</w:t>
@@ -4319,7 +4355,7 @@
       </w:r>
       <w:bookmarkEnd w:id="30"/>
     </w:p>
-    <w:bookmarkStart w:id="111" w:name="refs"/>
+    <w:bookmarkStart w:id="112" w:name="refs"/>
     <w:bookmarkStart w:id="31" w:name="ref-Britton2014"/>
     <w:p>
       <w:pPr>
@@ -5020,13 +5056,13 @@
       </w:r>
     </w:p>
     <w:bookmarkEnd w:id="64"/>
-    <w:bookmarkStart w:id="65" w:name="ref-Frost2021"/>
+    <w:bookmarkStart w:id="65" w:name="ref-CastroCrdova2021"/>
     <w:p>
       <w:pPr>
         <w:pStyle w:val="Bibliography"/>
       </w:pPr>
       <w:r>
-        <w:t xml:space="preserve">35. Frost LR, Cheng JKJ, Unnikrishnan M. 2021.</w:t>
+        <w:t xml:space="preserve">35. Castro-Cordova P, Mora-Uribe P, Reyes-Ramirez R, Cofre-Araneda G, Orozco-Aguilar J, Brito-Silva C, Mendoza-Leon MJ, Kuehne SA, Minton NP, Pizarro-Guajardo M, Paredes-Sabja D. 2021. Entry of spores into intestinal epithelial cells contributes to recurrence of</w:t>
       </w:r>
       <w:r>
         <w:t xml:space="preserve"> </w:t>
@@ -5041,17 +5077,42 @@
         <w:t xml:space="preserve"> </w:t>
       </w:r>
       <w:r>
+        <w:t xml:space="preserve">infection. Nature Communications 12.</w:t>
+      </w:r>
+    </w:p>
+    <w:bookmarkEnd w:id="65"/>
+    <w:bookmarkStart w:id="66" w:name="ref-Frost2021"/>
+    <w:p>
+      <w:pPr>
+        <w:pStyle w:val="Bibliography"/>
+      </w:pPr>
+      <w:r>
+        <w:t xml:space="preserve">36. Frost LR, Cheng JKJ, Unnikrishnan M. 2021.</w:t>
+      </w:r>
+      <w:r>
+        <w:t xml:space="preserve"> </w:t>
+      </w:r>
+      <w:r>
+        <w:rPr>
+          <w:i/>
+        </w:rPr>
+        <w:t xml:space="preserve">Clostridioides difficile</w:t>
+      </w:r>
+      <w:r>
+        <w:t xml:space="preserve"> </w:t>
+      </w:r>
+      <w:r>
         <w:t xml:space="preserve">biofilms: A mechanism of persistence in the gut? PLOS Pathogens 17:e1009348.</w:t>
       </w:r>
     </w:p>
-    <w:bookmarkEnd w:id="65"/>
-    <w:bookmarkStart w:id="66" w:name="ref-Engevik2021"/>
+    <w:bookmarkEnd w:id="66"/>
+    <w:bookmarkStart w:id="67" w:name="ref-Engevik2021"/>
     <w:p>
       <w:pPr>
         <w:pStyle w:val="Bibliography"/>
       </w:pPr>
       <w:r>
-        <w:t xml:space="preserve">36. Engevik MA, Danhof HA, Auchtung J, Endres BT, Ruan W, Bassères E, Engevik AC, Wu Q, Nicholson M, Luna RA, Garey KW, Crawford SE, Estes MK, Lux R, Yacyshyn MB, Yacyshyn B, Savidge T, Britton RA, Versalovic J. 2021. Fusobacterium nucleatum adheres to</w:t>
+        <w:t xml:space="preserve">37. Engevik MA, Danhof HA, Auchtung J, Endres BT, Ruan W, Bassères E, Engevik AC, Wu Q, Nicholson M, Luna RA, Garey KW, Crawford SE, Estes MK, Lux R, Yacyshyn MB, Yacyshyn B, Savidge T, Britton RA, Versalovic J. 2021. Fusobacterium nucleatum adheres to</w:t>
       </w:r>
       <w:r>
         <w:t xml:space="preserve"> </w:t>
@@ -5069,14 +5130,14 @@
         <w:t xml:space="preserve">via the RadD adhesin to enhance biofilm formation in intestinal mucus. Gastroenterology 160:1301–1314.e8.</w:t>
       </w:r>
     </w:p>
-    <w:bookmarkEnd w:id="66"/>
-    <w:bookmarkStart w:id="67" w:name="ref-Engevik2020"/>
+    <w:bookmarkEnd w:id="67"/>
+    <w:bookmarkStart w:id="68" w:name="ref-Engevik2020"/>
     <w:p>
       <w:pPr>
         <w:pStyle w:val="Bibliography"/>
       </w:pPr>
       <w:r>
-        <w:t xml:space="preserve">37. Engevik MA, Engevik AC, Engevik KA, Auchtung JM, Chang-Graham AL, Ruan W, Luna RA, Hyser JM, Spinler JK, Versalovic J. 2020. Mucin-degrading microbes release monosaccharides that chemoattract</w:t>
+        <w:t xml:space="preserve">38. Engevik MA, Engevik AC, Engevik KA, Auchtung JM, Chang-Graham AL, Ruan W, Luna RA, Hyser JM, Spinler JK, Versalovic J. 2020. Mucin-degrading microbes release monosaccharides that chemoattract</w:t>
       </w:r>
       <w:r>
         <w:t xml:space="preserve"> </w:t>
@@ -5094,24 +5155,24 @@
         <w:t xml:space="preserve">and facilitate colonization of the human intestinal mucus layer. ACS Infectious Diseases 7:1126–1142.</w:t>
       </w:r>
     </w:p>
-    <w:bookmarkEnd w:id="67"/>
-    <w:bookmarkStart w:id="68" w:name="ref-Dejea2018"/>
+    <w:bookmarkEnd w:id="68"/>
+    <w:bookmarkStart w:id="69" w:name="ref-Dejea2018"/>
     <w:p>
       <w:pPr>
         <w:pStyle w:val="Bibliography"/>
       </w:pPr>
       <w:r>
-        <w:t xml:space="preserve">38. Dejea CM, Fathi P, Craig JM, Boleij A, Taddese R, Geis AL, Wu X, Shields CED, Hechenbleikner EM, Huso DL, Anders RA, Giardiello FM, Wick EC, Wang H, Wu S, Pardoll DM, Housseau F, Sears CL. 2018. Patients with familial adenomatous polyposis harbor colonic biofilms containing tumorigenic bacteria. Science 359:592–597.</w:t>
-      </w:r>
-    </w:p>
-    <w:bookmarkEnd w:id="68"/>
-    <w:bookmarkStart w:id="69" w:name="ref-Semenyuk2015"/>
+        <w:t xml:space="preserve">39. Dejea CM, Fathi P, Craig JM, Boleij A, Taddese R, Geis AL, Wu X, Shields CED, Hechenbleikner EM, Huso DL, Anders RA, Giardiello FM, Wick EC, Wang H, Wu S, Pardoll DM, Housseau F, Sears CL. 2018. Patients with familial adenomatous polyposis harbor colonic biofilms containing tumorigenic bacteria. Science 359:592–597.</w:t>
+      </w:r>
+    </w:p>
+    <w:bookmarkEnd w:id="69"/>
+    <w:bookmarkStart w:id="70" w:name="ref-Semenyuk2015"/>
     <w:p>
       <w:pPr>
         <w:pStyle w:val="Bibliography"/>
       </w:pPr>
       <w:r>
-        <w:t xml:space="preserve">39. Semenyuk EG, Poroyko VA, Johnston PF, Jones SE, Knight KL, Gerding DN, Driks A. 2015. Analysis of bacterial communities during</w:t>
+        <w:t xml:space="preserve">40. Semenyuk EG, Poroyko VA, Johnston PF, Jones SE, Knight KL, Gerding DN, Driks A. 2015. Analysis of bacterial communities during</w:t>
       </w:r>
       <w:r>
         <w:t xml:space="preserve"> </w:t>
@@ -5129,14 +5190,14 @@
         <w:t xml:space="preserve">infection in the mouse. Infection and Immunity 83:4383–4391.</w:t>
       </w:r>
     </w:p>
-    <w:bookmarkEnd w:id="69"/>
-    <w:bookmarkStart w:id="70" w:name="ref-Deng2018"/>
+    <w:bookmarkEnd w:id="70"/>
+    <w:bookmarkStart w:id="71" w:name="ref-Deng2018"/>
     <w:p>
       <w:pPr>
         <w:pStyle w:val="Bibliography"/>
       </w:pPr>
       <w:r>
-        <w:t xml:space="preserve">40. Deng H, Yang S, Zhang Y, Qian K, Zhang Z, Liu Y, Wang Y, Bai Y, Fan H, Zhao X, Zhi F. 2018. Bacteroides fragilis prevents</w:t>
+        <w:t xml:space="preserve">41. Deng H, Yang S, Zhang Y, Qian K, Zhang Z, Liu Y, Wang Y, Bai Y, Fan H, Zhao X, Zhi F. 2018. Bacteroides fragilis prevents</w:t>
       </w:r>
       <w:r>
         <w:t xml:space="preserve"> </w:t>
@@ -5154,14 +5215,14 @@
         <w:t xml:space="preserve">infection in a mouse model by restoring gut barrier and microbiome regulation. Frontiers in Microbiology 9.</w:t>
       </w:r>
     </w:p>
-    <w:bookmarkEnd w:id="70"/>
-    <w:bookmarkStart w:id="71" w:name="ref-Normington2021"/>
+    <w:bookmarkEnd w:id="71"/>
+    <w:bookmarkStart w:id="72" w:name="ref-Normington2021"/>
     <w:p>
       <w:pPr>
         <w:pStyle w:val="Bibliography"/>
       </w:pPr>
       <w:r>
-        <w:t xml:space="preserve">41. Normington C, Moura IB, Bryant JA, Ewin DJ, Clark EV, Kettle MJ, Harris HC, Spittal W, Davis G, Henn MR, Ford CB, Wilcox MH, Buckley AM. 2021. Biofilms harbour</w:t>
+        <w:t xml:space="preserve">42. Normington C, Moura IB, Bryant JA, Ewin DJ, Clark EV, Kettle MJ, Harris HC, Spittal W, Davis G, Henn MR, Ford CB, Wilcox MH, Buckley AM. 2021. Biofilms harbour</w:t>
       </w:r>
       <w:r>
         <w:t xml:space="preserve"> </w:t>
@@ -5176,44 +5237,44 @@
         <w:t xml:space="preserve">, serving as a reservoir for recurrent infection. npj Biofilms and Microbiomes 7.</w:t>
       </w:r>
     </w:p>
-    <w:bookmarkEnd w:id="71"/>
-    <w:bookmarkStart w:id="72" w:name="ref-Hassall2021"/>
+    <w:bookmarkEnd w:id="72"/>
+    <w:bookmarkStart w:id="73" w:name="ref-Hassall2021"/>
     <w:p>
       <w:pPr>
         <w:pStyle w:val="Bibliography"/>
       </w:pPr>
       <w:r>
-        <w:t xml:space="preserve">42. Hassall J, Cheng JKJ, Unnikrishnan M. 2021. Dissecting individual interactions between pathogenic and commensal bacteria within a multispecies gut microbial community. mSphere 6.</w:t>
-      </w:r>
-    </w:p>
-    <w:bookmarkEnd w:id="72"/>
-    <w:bookmarkStart w:id="73" w:name="ref-Cirstea2018"/>
+        <w:t xml:space="preserve">43. Hassall J, Cheng JKJ, Unnikrishnan M. 2021. Dissecting individual interactions between pathogenic and commensal bacteria within a multispecies gut microbial community. mSphere 6.</w:t>
+      </w:r>
+    </w:p>
+    <w:bookmarkEnd w:id="73"/>
+    <w:bookmarkStart w:id="74" w:name="ref-Cirstea2018"/>
     <w:p>
       <w:pPr>
         <w:pStyle w:val="Bibliography"/>
       </w:pPr>
       <w:r>
-        <w:t xml:space="preserve">43. Cirstea M, Radisavljevic N, Finlay BB. 2018. Good bug, bad bug: Breaking through microbial stereotypes. Cell Host &amp; Microbe 23:10–13.</w:t>
-      </w:r>
-    </w:p>
-    <w:bookmarkEnd w:id="73"/>
-    <w:bookmarkStart w:id="74" w:name="ref-BorgesCanha2015"/>
+        <w:t xml:space="preserve">44. Cirstea M, Radisavljevic N, Finlay BB. 2018. Good bug, bad bug: Breaking through microbial stereotypes. Cell Host &amp; Microbe 23:10–13.</w:t>
+      </w:r>
+    </w:p>
+    <w:bookmarkEnd w:id="74"/>
+    <w:bookmarkStart w:id="75" w:name="ref-BorgesCanha2015"/>
     <w:p>
       <w:pPr>
         <w:pStyle w:val="Bibliography"/>
       </w:pPr>
       <w:r>
-        <w:t xml:space="preserve">44. Canha MB. 2015. Role of colonic microbiota in colorectal carcinogenesis: A systematic review. Revista Española de Enfermedades Digestivas 107.</w:t>
-      </w:r>
-    </w:p>
-    <w:bookmarkEnd w:id="74"/>
-    <w:bookmarkStart w:id="75" w:name="ref-Pereira2020"/>
+        <w:t xml:space="preserve">45. Canha MB. 2015. Role of colonic microbiota in colorectal carcinogenesis: A systematic review. Revista Española de Enfermedades Digestivas 107.</w:t>
+      </w:r>
+    </w:p>
+    <w:bookmarkEnd w:id="75"/>
+    <w:bookmarkStart w:id="76" w:name="ref-Pereira2020"/>
     <w:p>
       <w:pPr>
         <w:pStyle w:val="Bibliography"/>
       </w:pPr>
       <w:r>
-        <w:t xml:space="preserve">45. Pereira FC, Wasmund K, Cobankovic I, Jehmlich N, Herbold CW, Lee KS, Sziranyi B, Vesely C, Decker T, Stocker R, Warth B, Bergen M von, Wagner M, Berry D. 2020. Rational design of a microbial consortium of mucosal sugar utilizers reduces</w:t>
+        <w:t xml:space="preserve">46. Pereira FC, Wasmund K, Cobankovic I, Jehmlich N, Herbold CW, Lee KS, Sziranyi B, Vesely C, Decker T, Stocker R, Warth B, Bergen M von, Wagner M, Berry D. 2020. Rational design of a microbial consortium of mucosal sugar utilizers reduces</w:t>
       </w:r>
       <w:r>
         <w:t xml:space="preserve"> </w:t>
@@ -5231,14 +5292,14 @@
         <w:t xml:space="preserve">colonization. Nature Communications 11.</w:t>
       </w:r>
     </w:p>
-    <w:bookmarkEnd w:id="75"/>
-    <w:bookmarkStart w:id="76" w:name="ref-Rodriguez2016"/>
+    <w:bookmarkEnd w:id="76"/>
+    <w:bookmarkStart w:id="77" w:name="ref-Rodriguez2016"/>
     <w:p>
       <w:pPr>
         <w:pStyle w:val="Bibliography"/>
       </w:pPr>
       <w:r>
-        <w:t xml:space="preserve">46. Rodriguez C, Taminiau B, Korsak N, Avesani V, Broeck JV, Brach P, Delmée M, Daube G. 2016. Longitudinal survey of</w:t>
+        <w:t xml:space="preserve">47. Rodriguez C, Taminiau B, Korsak N, Avesani V, Broeck JV, Brach P, Delmée M, Daube G. 2016. Longitudinal survey of</w:t>
       </w:r>
       <w:r>
         <w:t xml:space="preserve"> </w:t>
@@ -5256,14 +5317,14 @@
         <w:t xml:space="preserve">presence and gut microbiota composition in a belgian nursing home. BMC Microbiology 16.</w:t>
       </w:r>
     </w:p>
-    <w:bookmarkEnd w:id="76"/>
-    <w:bookmarkStart w:id="77" w:name="ref-Sangster2016"/>
+    <w:bookmarkEnd w:id="77"/>
+    <w:bookmarkStart w:id="78" w:name="ref-Sangster2016"/>
     <w:p>
       <w:pPr>
         <w:pStyle w:val="Bibliography"/>
       </w:pPr>
       <w:r>
-        <w:t xml:space="preserve">47. Sangster W, Hegarty JP, Schieffer KM, Wright JR, Hackman J, Toole DR, Lamendella R, Stewart DB. 2016. Bacterial and fungal microbiota changes distinguish</w:t>
+        <w:t xml:space="preserve">48. Sangster W, Hegarty JP, Schieffer KM, Wright JR, Hackman J, Toole DR, Lamendella R, Stewart DB. 2016. Bacterial and fungal microbiota changes distinguish</w:t>
       </w:r>
       <w:r>
         <w:t xml:space="preserve"> </w:t>
@@ -5281,14 +5342,14 @@
         <w:t xml:space="preserve">infection from other forms of diarrhea: Results of a prospective inpatient study. Frontiers in Microbiology 7.</w:t>
       </w:r>
     </w:p>
-    <w:bookmarkEnd w:id="77"/>
-    <w:bookmarkStart w:id="78" w:name="ref-Vakili2020a"/>
+    <w:bookmarkEnd w:id="78"/>
+    <w:bookmarkStart w:id="79" w:name="ref-Vakili2020a"/>
     <w:p>
       <w:pPr>
         <w:pStyle w:val="Bibliography"/>
       </w:pPr>
       <w:r>
-        <w:t xml:space="preserve">48. Vakili B, Fateh A, Aghdaei HA, Sotoodehnejadnematalahi F, Siadat SD. 2020. Intestinal microbiota in elderly inpatients with</w:t>
+        <w:t xml:space="preserve">49. Vakili B, Fateh A, Aghdaei HA, Sotoodehnejadnematalahi F, Siadat SD. 2020. Intestinal microbiota in elderly inpatients with</w:t>
       </w:r>
       <w:r>
         <w:t xml:space="preserve"> </w:t>
@@ -5306,14 +5367,14 @@
         <w:t xml:space="preserve">infection. Infection and Drug Resistance Volume 13:2723–2731.</w:t>
       </w:r>
     </w:p>
-    <w:bookmarkEnd w:id="78"/>
-    <w:bookmarkStart w:id="79" w:name="ref-Vakili2020b"/>
+    <w:bookmarkEnd w:id="79"/>
+    <w:bookmarkStart w:id="80" w:name="ref-Vakili2020b"/>
     <w:p>
       <w:pPr>
         <w:pStyle w:val="Bibliography"/>
       </w:pPr>
       <w:r>
-        <w:t xml:space="preserve">49. Vakili B, Fateh A, Aghdaei HA, Sotoodehnejadnematalahi F, Siadat SD. 2020. Characterization of gut microbiota in hospitalized patients with</w:t>
+        <w:t xml:space="preserve">50. Vakili B, Fateh A, Aghdaei HA, Sotoodehnejadnematalahi F, Siadat SD. 2020. Characterization of gut microbiota in hospitalized patients with</w:t>
       </w:r>
       <w:r>
         <w:t xml:space="preserve"> </w:t>
@@ -5331,14 +5392,14 @@
         <w:t xml:space="preserve">infection. Current Microbiology 77:1673–1680.</w:t>
       </w:r>
     </w:p>
-    <w:bookmarkEnd w:id="79"/>
-    <w:bookmarkStart w:id="80" w:name="ref-Li2019"/>
+    <w:bookmarkEnd w:id="80"/>
+    <w:bookmarkStart w:id="81" w:name="ref-Li2019"/>
     <w:p>
       <w:pPr>
         <w:pStyle w:val="Bibliography"/>
       </w:pPr>
       <w:r>
-        <w:t xml:space="preserve">50. Li X, Chu Q, Huang Y, Xiao Y, Song L, Zhu S, Kang Y, Lu S, Xu J, Ren Z. 2019. Consortium of probiotics attenuates colonization of</w:t>
+        <w:t xml:space="preserve">51. Li X, Chu Q, Huang Y, Xiao Y, Song L, Zhu S, Kang Y, Lu S, Xu J, Ren Z. 2019. Consortium of probiotics attenuates colonization of</w:t>
       </w:r>
       <w:r>
         <w:t xml:space="preserve"> </w:t>
@@ -5353,14 +5414,14 @@
         <w:t xml:space="preserve">. Frontiers in Microbiology 10.</w:t>
       </w:r>
     </w:p>
-    <w:bookmarkEnd w:id="80"/>
-    <w:bookmarkStart w:id="81" w:name="ref-Theriot2011"/>
+    <w:bookmarkEnd w:id="81"/>
+    <w:bookmarkStart w:id="82" w:name="ref-Theriot2011"/>
     <w:p>
       <w:pPr>
         <w:pStyle w:val="Bibliography"/>
       </w:pPr>
       <w:r>
-        <w:t xml:space="preserve">51. Theriot CM, Koumpouras CC, Carlson PE, Bergin II, Aronoff DM, Young VB. 2011. Cefoperazone-treated mice as an experimental platform to assess differential virulence of</w:t>
+        <w:t xml:space="preserve">52. Theriot CM, Koumpouras CC, Carlson PE, Bergin II, Aronoff DM, Young VB. 2011. Cefoperazone-treated mice as an experimental platform to assess differential virulence of</w:t>
       </w:r>
       <w:r>
         <w:t xml:space="preserve"> </w:t>
@@ -5378,14 +5439,14 @@
         <w:t xml:space="preserve">strains. Gut Microbes 2:326–334.</w:t>
       </w:r>
     </w:p>
-    <w:bookmarkEnd w:id="81"/>
-    <w:bookmarkStart w:id="82" w:name="ref-Kester2020"/>
+    <w:bookmarkEnd w:id="82"/>
+    <w:bookmarkStart w:id="83" w:name="ref-Kester2020"/>
     <w:p>
       <w:pPr>
         <w:pStyle w:val="Bibliography"/>
       </w:pPr>
       <w:r>
-        <w:t xml:space="preserve">52. Kester JC, Brubaker DK, Velazquez J, Wright C, Lauffenburger DA, Griffith LG. 2020.</w:t>
+        <w:t xml:space="preserve">53. Kester JC, Brubaker DK, Velazquez J, Wright C, Lauffenburger DA, Griffith LG. 2020.</w:t>
       </w:r>
       <w:r>
         <w:t xml:space="preserve"> </w:t>
@@ -5400,24 +5461,24 @@
         <w:t xml:space="preserve">-associated antibiotics alter human mucosal barrier functions by microbiome-independent mechanisms. Antimicrobial Agents and Chemotherapy 64.</w:t>
       </w:r>
     </w:p>
-    <w:bookmarkEnd w:id="82"/>
-    <w:bookmarkStart w:id="83" w:name="ref-Bergstrom2020"/>
+    <w:bookmarkEnd w:id="83"/>
+    <w:bookmarkStart w:id="84" w:name="ref-Bergstrom2020"/>
     <w:p>
       <w:pPr>
         <w:pStyle w:val="Bibliography"/>
       </w:pPr>
       <w:r>
-        <w:t xml:space="preserve">53. Bergstrom K, Shan X, Casero D, Batushansky A, Lagishetty V, Jacobs JP, Hoover C, Kondo Y, Shao B, Gao L, Zandberg W, Noyovitz B, McDaniel JM, Gibson DL, Pakpour S, Kazemian N, McGee S, Houchen CW, Rao CV, Griffin TM, Sonnenburg JL, McEver RP, Braun J, Xia L. 2020. Proximal colonderived o-glycosylated mucus encapsulates and modulates the microbiota. Science 370:467–472.</w:t>
-      </w:r>
-    </w:p>
-    <w:bookmarkEnd w:id="83"/>
-    <w:bookmarkStart w:id="84" w:name="ref-McDonald2018b"/>
+        <w:t xml:space="preserve">54. Bergstrom K, Shan X, Casero D, Batushansky A, Lagishetty V, Jacobs JP, Hoover C, Kondo Y, Shao B, Gao L, Zandberg W, Noyovitz B, McDaniel JM, Gibson DL, Pakpour S, Kazemian N, McGee S, Houchen CW, Rao CV, Griffin TM, Sonnenburg JL, McEver RP, Braun J, Xia L. 2020. Proximal colonderived o-glycosylated mucus encapsulates and modulates the microbiota. Science 370:467–472.</w:t>
+      </w:r>
+    </w:p>
+    <w:bookmarkEnd w:id="84"/>
+    <w:bookmarkStart w:id="85" w:name="ref-McDonald2018b"/>
     <w:p>
       <w:pPr>
         <w:pStyle w:val="Bibliography"/>
       </w:pPr>
       <w:r>
-        <w:t xml:space="preserve">54. McDonald LC, Gerding DN, Johnson S, Bakken JS, Carroll KC, Coffin SE, Dubberke ER, Garey KW, Gould CV, Kelly C, Loo V, Sammons JS, Sandora TJ, Wilcox MH. 2018. Clinical practice guidelines for</w:t>
+        <w:t xml:space="preserve">55. McDonald LC, Gerding DN, Johnson S, Bakken JS, Carroll KC, Coffin SE, Dubberke ER, Garey KW, Gould CV, Kelly C, Loo V, Sammons JS, Sandora TJ, Wilcox MH. 2018. Clinical practice guidelines for</w:t>
       </w:r>
       <w:r>
         <w:t xml:space="preserve"> </w:t>
@@ -5435,14 +5496,14 @@
         <w:t xml:space="preserve">infection in adults and children: 2017 update by the infectious diseases society of america (IDSA) and society for healthcare epidemiology of america (SHEA). Clinical Infectious Diseases 66:e1–e48.</w:t>
       </w:r>
     </w:p>
-    <w:bookmarkEnd w:id="84"/>
-    <w:bookmarkStart w:id="85" w:name="ref-Ahmad2017"/>
+    <w:bookmarkEnd w:id="85"/>
+    <w:bookmarkStart w:id="86" w:name="ref-Ahmad2017"/>
     <w:p>
       <w:pPr>
         <w:pStyle w:val="Bibliography"/>
       </w:pPr>
       <w:r>
-        <w:t xml:space="preserve">55. Ahmad SM, Blanco N, Dewart CM, Dobosz A, Malani AN. 2017. Laxative use in the setting of positive testing for</w:t>
+        <w:t xml:space="preserve">56. Ahmad SM, Blanco N, Dewart CM, Dobosz A, Malani AN. 2017. Laxative use in the setting of positive testing for</w:t>
       </w:r>
       <w:r>
         <w:t xml:space="preserve"> </w:t>
@@ -5460,14 +5521,14 @@
         <w:t xml:space="preserve">infection. Infection Control &amp; Hospital Epidemiology 38:1513–1515.</w:t>
       </w:r>
     </w:p>
-    <w:bookmarkEnd w:id="85"/>
-    <w:bookmarkStart w:id="86" w:name="ref-Bilinskaya2018"/>
+    <w:bookmarkEnd w:id="86"/>
+    <w:bookmarkStart w:id="87" w:name="ref-Bilinskaya2018"/>
     <w:p>
       <w:pPr>
         <w:pStyle w:val="Bibliography"/>
       </w:pPr>
       <w:r>
-        <w:t xml:space="preserve">56. Bilinskaya A, Goodlet KJ, Nailor MD. 2018. Evaluation of a best practice alert to reduce unnecessary</w:t>
+        <w:t xml:space="preserve">57. Bilinskaya A, Goodlet KJ, Nailor MD. 2018. Evaluation of a best practice alert to reduce unnecessary</w:t>
       </w:r>
       <w:r>
         <w:t xml:space="preserve"> </w:t>
@@ -5485,14 +5546,14 @@
         <w:t xml:space="preserve">testing following receipt of a laxative. Diagnostic Microbiology and Infectious Disease 92:50–55.</w:t>
       </w:r>
     </w:p>
-    <w:bookmarkEnd w:id="86"/>
-    <w:bookmarkStart w:id="87" w:name="ref-Cook2020"/>
+    <w:bookmarkEnd w:id="87"/>
+    <w:bookmarkStart w:id="88" w:name="ref-Cook2020"/>
     <w:p>
       <w:pPr>
         <w:pStyle w:val="Bibliography"/>
       </w:pPr>
       <w:r>
-        <w:t xml:space="preserve">57. Cook PP, Nichols S, Coogan M, Opera J, DeHart M. 2020. Reduction in testing and change in testing algorithm associated with decrease in number of nosocomial</w:t>
+        <w:t xml:space="preserve">58. Cook PP, Nichols S, Coogan M, Opera J, DeHart M. 2020. Reduction in testing and change in testing algorithm associated with decrease in number of nosocomial</w:t>
       </w:r>
       <w:r>
         <w:t xml:space="preserve"> </w:t>
@@ -5534,14 +5595,14 @@
         <w:t xml:space="preserve">infections. American Journal of Infection Control 48:1019–1022.</w:t>
       </w:r>
     </w:p>
-    <w:bookmarkEnd w:id="87"/>
-    <w:bookmarkStart w:id="88" w:name="ref-Appaneal2019"/>
+    <w:bookmarkEnd w:id="88"/>
+    <w:bookmarkStart w:id="89" w:name="ref-Appaneal2019"/>
     <w:p>
       <w:pPr>
         <w:pStyle w:val="Bibliography"/>
       </w:pPr>
       <w:r>
-        <w:t xml:space="preserve">58. Appaneal HJ, Caffrey AR, Beganovic M, Avramovic S, LaPlante KL. 2019. Predictors of</w:t>
+        <w:t xml:space="preserve">59. Appaneal HJ, Caffrey AR, Beganovic M, Avramovic S, LaPlante KL. 2019. Predictors of</w:t>
       </w:r>
       <w:r>
         <w:t xml:space="preserve"> </w:t>
@@ -5559,14 +5620,14 @@
         <w:t xml:space="preserve">recurrence across a national cohort of veterans in outpatient, acute, and long-term care settings. American Journal of Health-System Pharmacy 76:581–590.</w:t>
       </w:r>
     </w:p>
-    <w:bookmarkEnd w:id="88"/>
-    <w:bookmarkStart w:id="89" w:name="ref-Dubberke2011"/>
+    <w:bookmarkEnd w:id="89"/>
+    <w:bookmarkStart w:id="90" w:name="ref-Dubberke2011"/>
     <w:p>
       <w:pPr>
         <w:pStyle w:val="Bibliography"/>
       </w:pPr>
       <w:r>
-        <w:t xml:space="preserve">59. Dubberke ER, Yan Y, Reske KA, Butler AM, Doherty J, Pham V, Fraser VJ. 2011. Development and validation of a</w:t>
+        <w:t xml:space="preserve">60. Dubberke ER, Yan Y, Reske KA, Butler AM, Doherty J, Pham V, Fraser VJ. 2011. Development and validation of a</w:t>
       </w:r>
       <w:r>
         <w:t xml:space="preserve"> </w:t>
@@ -5584,14 +5645,14 @@
         <w:t xml:space="preserve">infection risk prediction model. Infection Control &amp; Hospital Epidemiology 32:360–366.</w:t>
       </w:r>
     </w:p>
-    <w:bookmarkEnd w:id="89"/>
-    <w:bookmarkStart w:id="90" w:name="ref-Obritsch2010"/>
+    <w:bookmarkEnd w:id="90"/>
+    <w:bookmarkStart w:id="91" w:name="ref-Obritsch2010"/>
     <w:p>
       <w:pPr>
         <w:pStyle w:val="Bibliography"/>
       </w:pPr>
       <w:r>
-        <w:t xml:space="preserve">60. Obritsch MD, Stroup JS, Carnahan RM, Scheck DN. 2010.</w:t>
+        <w:t xml:space="preserve">61. Obritsch MD, Stroup JS, Carnahan RM, Scheck DN. 2010.</w:t>
       </w:r>
       <w:r>
         <w:t xml:space="preserve"> </w:t>
@@ -5606,14 +5667,14 @@
         <w:t xml:space="preserve">-associated diarrhea in a tertiary care medical center. Baylor University Medical Center Proceedings 23:363–367.</w:t>
       </w:r>
     </w:p>
-    <w:bookmarkEnd w:id="90"/>
-    <w:bookmarkStart w:id="91" w:name="ref-White2019"/>
+    <w:bookmarkEnd w:id="91"/>
+    <w:bookmarkStart w:id="92" w:name="ref-White2019"/>
     <w:p>
       <w:pPr>
         <w:pStyle w:val="Bibliography"/>
       </w:pPr>
       <w:r>
-        <w:t xml:space="preserve">61. White NC, Mendo-Lopez R, Papamichael K, Cuddemi CA, Barrett C, Daugherty K, Pollock N, Kelly CP, Alonso CD. 2019. Laxative use does not preclude diagnosis or reduce disease severity in</w:t>
+        <w:t xml:space="preserve">62. White NC, Mendo-Lopez R, Papamichael K, Cuddemi CA, Barrett C, Daugherty K, Pollock N, Kelly CP, Alonso CD. 2019. Laxative use does not preclude diagnosis or reduce disease severity in</w:t>
       </w:r>
       <w:r>
         <w:t xml:space="preserve"> </w:t>
@@ -5631,14 +5692,14 @@
         <w:t xml:space="preserve">infection. Clinical Infectious Diseases 71:1472–1478.</w:t>
       </w:r>
     </w:p>
-    <w:bookmarkEnd w:id="91"/>
-    <w:bookmarkStart w:id="92" w:name="ref-Poirier2019"/>
+    <w:bookmarkEnd w:id="92"/>
+    <w:bookmarkStart w:id="93" w:name="ref-Poirier2019"/>
     <w:p>
       <w:pPr>
         <w:pStyle w:val="Bibliography"/>
       </w:pPr>
       <w:r>
-        <w:t xml:space="preserve">62. Poirier D, Gervais P, Fuchs M, Roussy J-F, Paquet-Bolduc B, Trottier S, Longtin J, Loo VG, Longtin Y. 2019. Predictors of</w:t>
+        <w:t xml:space="preserve">63. Poirier D, Gervais P, Fuchs M, Roussy J-F, Paquet-Bolduc B, Trottier S, Longtin J, Loo VG, Longtin Y. 2019. Predictors of</w:t>
       </w:r>
       <w:r>
         <w:t xml:space="preserve"> </w:t>
@@ -5656,14 +5717,14 @@
         <w:t xml:space="preserve">infection among asymptomatic, colonized patients: A retrospective cohort study. Clinical Infectious Diseases 70:2103–2210.</w:t>
       </w:r>
     </w:p>
-    <w:bookmarkEnd w:id="92"/>
-    <w:bookmarkStart w:id="93" w:name="ref-Huang2014"/>
+    <w:bookmarkEnd w:id="93"/>
+    <w:bookmarkStart w:id="94" w:name="ref-Huang2014"/>
     <w:p>
       <w:pPr>
         <w:pStyle w:val="Bibliography"/>
       </w:pPr>
       <w:r>
-        <w:t xml:space="preserve">63. Huang H, Wu S, Chen R, Xu S, Fang H, Weintraub A, Nord CE. 2014. Risk factors of</w:t>
+        <w:t xml:space="preserve">64. Huang H, Wu S, Chen R, Xu S, Fang H, Weintraub A, Nord CE. 2014. Risk factors of</w:t>
       </w:r>
       <w:r>
         <w:t xml:space="preserve"> </w:t>
@@ -5681,54 +5742,54 @@
         <w:t xml:space="preserve">infections among patients in a university hospital in shanghai, china. Anaerobe 30:65–69.</w:t>
       </w:r>
     </w:p>
-    <w:bookmarkEnd w:id="93"/>
-    <w:bookmarkStart w:id="94" w:name="ref-Gorkiewicz2013"/>
+    <w:bookmarkEnd w:id="94"/>
+    <w:bookmarkStart w:id="95" w:name="ref-Gorkiewicz2013"/>
     <w:p>
       <w:pPr>
         <w:pStyle w:val="Bibliography"/>
       </w:pPr>
       <w:r>
-        <w:t xml:space="preserve">64. Gorkiewicz G, Thallinger GG, Trajanoski S, Lackner S, Stocker G, Hinterleitner T, Gülly C, Högenauer C. 2013. Alterations in the colonic microbiota in response to osmotic diarrhea. PLoS ONE 8:e55817.</w:t>
-      </w:r>
-    </w:p>
-    <w:bookmarkEnd w:id="94"/>
-    <w:bookmarkStart w:id="95" w:name="ref-Shobar2016"/>
+        <w:t xml:space="preserve">65. Gorkiewicz G, Thallinger GG, Trajanoski S, Lackner S, Stocker G, Hinterleitner T, Gülly C, Högenauer C. 2013. Alterations in the colonic microbiota in response to osmotic diarrhea. PLoS ONE 8:e55817.</w:t>
+      </w:r>
+    </w:p>
+    <w:bookmarkEnd w:id="95"/>
+    <w:bookmarkStart w:id="96" w:name="ref-Shobar2016"/>
     <w:p>
       <w:pPr>
         <w:pStyle w:val="Bibliography"/>
       </w:pPr>
       <w:r>
-        <w:t xml:space="preserve">65. Shobar RM, Velineni S, Keshavarzian A, Swanson G, DeMeo MT, Melson JE, Losurdo J, Engen PA, Sun Y, Koenig L, Mutlu EA. 2016. The effects of bowel preparation on microbiota-related metrics differ in health and in inflammatory bowel disease and for the mucosal and luminal microbiota compartments. Clinical and Translational Gastroenterology 7:e143.</w:t>
-      </w:r>
-    </w:p>
-    <w:bookmarkEnd w:id="95"/>
-    <w:bookmarkStart w:id="96" w:name="ref-Drago2016"/>
+        <w:t xml:space="preserve">66. Shobar RM, Velineni S, Keshavarzian A, Swanson G, DeMeo MT, Melson JE, Losurdo J, Engen PA, Sun Y, Koenig L, Mutlu EA. 2016. The effects of bowel preparation on microbiota-related metrics differ in health and in inflammatory bowel disease and for the mucosal and luminal microbiota compartments. Clinical and Translational Gastroenterology 7:e143.</w:t>
+      </w:r>
+    </w:p>
+    <w:bookmarkEnd w:id="96"/>
+    <w:bookmarkStart w:id="97" w:name="ref-Drago2016"/>
     <w:p>
       <w:pPr>
         <w:pStyle w:val="Bibliography"/>
       </w:pPr>
       <w:r>
-        <w:t xml:space="preserve">66. Drago L, Toscano M, Grandi RD, Casini V, Pace F. 2016. Persisting changes of intestinal microbiota after bowel lavage and colonoscopy. European Journal of Gastroenterology &amp; Hepatology 28:532–537.</w:t>
-      </w:r>
-    </w:p>
-    <w:bookmarkEnd w:id="96"/>
-    <w:bookmarkStart w:id="97" w:name="ref-Jalanka2014"/>
+        <w:t xml:space="preserve">67. Drago L, Toscano M, Grandi RD, Casini V, Pace F. 2016. Persisting changes of intestinal microbiota after bowel lavage and colonoscopy. European Journal of Gastroenterology &amp; Hepatology 28:532–537.</w:t>
+      </w:r>
+    </w:p>
+    <w:bookmarkEnd w:id="97"/>
+    <w:bookmarkStart w:id="98" w:name="ref-Jalanka2014"/>
     <w:p>
       <w:pPr>
         <w:pStyle w:val="Bibliography"/>
       </w:pPr>
       <w:r>
-        <w:t xml:space="preserve">67. Jalanka J, Salonen A, Salojärvi J, Ritari J, Immonen O, Marciani L, Gowland P, Hoad C, Garsed K, Lam C, Palva A, Spiller RC, Vos WM de. 2014. Effects of bowel cleansing on the intestinal microbiota. Gut 64:1562–1568.</w:t>
-      </w:r>
-    </w:p>
-    <w:bookmarkEnd w:id="97"/>
-    <w:bookmarkStart w:id="98" w:name="ref-Kampouri2021"/>
+        <w:t xml:space="preserve">68. Jalanka J, Salonen A, Salojärvi J, Ritari J, Immonen O, Marciani L, Gowland P, Hoad C, Garsed K, Lam C, Palva A, Spiller RC, Vos WM de. 2014. Effects of bowel cleansing on the intestinal microbiota. Gut 64:1562–1568.</w:t>
+      </w:r>
+    </w:p>
+    <w:bookmarkEnd w:id="98"/>
+    <w:bookmarkStart w:id="99" w:name="ref-Kampouri2021"/>
     <w:p>
       <w:pPr>
         <w:pStyle w:val="Bibliography"/>
       </w:pPr>
       <w:r>
-        <w:t xml:space="preserve">68. Kampouri E, Croxatto A, Prod’hom G, Guery B. 2021.</w:t>
+        <w:t xml:space="preserve">69. Kampouri E, Croxatto A, Prod’hom G, Guery B. 2021.</w:t>
       </w:r>
       <w:r>
         <w:t xml:space="preserve"> </w:t>
@@ -5746,24 +5807,24 @@
         <w:t xml:space="preserve">infection, still a long way to go. Journal of Clinical Medicine 10:389.</w:t>
       </w:r>
     </w:p>
-    <w:bookmarkEnd w:id="98"/>
-    <w:bookmarkStart w:id="99" w:name="ref-Kelly2021"/>
+    <w:bookmarkEnd w:id="99"/>
+    <w:bookmarkStart w:id="100" w:name="ref-Kelly2021"/>
     <w:p>
       <w:pPr>
         <w:pStyle w:val="Bibliography"/>
       </w:pPr>
       <w:r>
-        <w:t xml:space="preserve">69. Kelly CR, Yen EF, Grinspan AM, Kahn SA, Atreja A, Lewis JD, Moore TA, Rubin DT, Kim AM, Serra S, Nersesova Y, Fredell L, Hunsicker D, McDonald D, Knight R, Allegretti JR, Pekow J, Absah I, Hsu R, Vincent J, Khanna S, Tangen L, Crawford CV, Mattar MC, Chen LA, Fischer M, Arsenescu RI, Feuerstadt P, Goldstein J, Kerman D, Ehrlich AC, Wu GD, Laine L. 2021. Fecal microbiota transplantation is highly effective in real-world practice: Initial results from the FMT national registry. Gastroenterology 160:183–192.e3.</w:t>
-      </w:r>
-    </w:p>
-    <w:bookmarkEnd w:id="99"/>
-    <w:bookmarkStart w:id="100" w:name="ref-Dieterle2018"/>
+        <w:t xml:space="preserve">70. Kelly CR, Yen EF, Grinspan AM, Kahn SA, Atreja A, Lewis JD, Moore TA, Rubin DT, Kim AM, Serra S, Nersesova Y, Fredell L, Hunsicker D, McDonald D, Knight R, Allegretti JR, Pekow J, Absah I, Hsu R, Vincent J, Khanna S, Tangen L, Crawford CV, Mattar MC, Chen LA, Fischer M, Arsenescu RI, Feuerstadt P, Goldstein J, Kerman D, Ehrlich AC, Wu GD, Laine L. 2021. Fecal microbiota transplantation is highly effective in real-world practice: Initial results from the FMT national registry. Gastroenterology 160:183–192.e3.</w:t>
+      </w:r>
+    </w:p>
+    <w:bookmarkEnd w:id="100"/>
+    <w:bookmarkStart w:id="101" w:name="ref-Dieterle2018"/>
     <w:p>
       <w:pPr>
         <w:pStyle w:val="Bibliography"/>
       </w:pPr>
       <w:r>
-        <w:t xml:space="preserve">70. Dieterle MG, Rao K, Young VB. 2018. Novel therapies and preventative strategies for primary and recurrent</w:t>
+        <w:t xml:space="preserve">71. Dieterle MG, Rao K, Young VB. 2018. Novel therapies and preventative strategies for primary and recurrent</w:t>
       </w:r>
       <w:r>
         <w:t xml:space="preserve"> </w:t>
@@ -5781,108 +5842,108 @@
         <w:t xml:space="preserve">infections. Annals of the New York Academy of Sciences 1435:110–138.</w:t>
       </w:r>
     </w:p>
-    <w:bookmarkEnd w:id="100"/>
-    <w:bookmarkStart w:id="101" w:name="ref-Kozich2013"/>
+    <w:bookmarkEnd w:id="101"/>
+    <w:bookmarkStart w:id="102" w:name="ref-Kozich2013"/>
     <w:p>
       <w:pPr>
         <w:pStyle w:val="Bibliography"/>
       </w:pPr>
       <w:r>
-        <w:t xml:space="preserve">71. Kozich JJ, Westcott SL, Baxter NT, Highlander SK, Schloss PD. 2013. Development of a dual-index sequencing strategy and curation pipeline for analyzing amplicon sequence data on the MiSeq illumina sequencing platform. Applied and Environmental Microbiology 79:5112–5120.</w:t>
-      </w:r>
-    </w:p>
-    <w:bookmarkEnd w:id="101"/>
-    <w:bookmarkStart w:id="102" w:name="ref-Schloss2009"/>
+        <w:t xml:space="preserve">72. Kozich JJ, Westcott SL, Baxter NT, Highlander SK, Schloss PD. 2013. Development of a dual-index sequencing strategy and curation pipeline for analyzing amplicon sequence data on the MiSeq illumina sequencing platform. Applied and Environmental Microbiology 79:5112–5120.</w:t>
+      </w:r>
+    </w:p>
+    <w:bookmarkEnd w:id="102"/>
+    <w:bookmarkStart w:id="103" w:name="ref-Schloss2009"/>
     <w:p>
       <w:pPr>
         <w:pStyle w:val="Bibliography"/>
       </w:pPr>
       <w:r>
-        <w:t xml:space="preserve">72. Schloss PD, Westcott SL, Ryabin T, Hall JR, Hartmann M, Hollister EB, Lesniewski RA, Oakley BB, Parks DH, Robinson CJ, Sahl JW, Stres B, Thallinger GG, Horn DJV, Weber CF. 2009. Introducing mothur: Open-source, platform-independent, community-supported software for describing and comparing microbial communities. Applied and Environmental Microbiology 75:7537–7541.</w:t>
-      </w:r>
-    </w:p>
-    <w:bookmarkEnd w:id="102"/>
-    <w:bookmarkStart w:id="103" w:name="ref-Quast2012"/>
+        <w:t xml:space="preserve">73. Schloss PD, Westcott SL, Ryabin T, Hall JR, Hartmann M, Hollister EB, Lesniewski RA, Oakley BB, Parks DH, Robinson CJ, Sahl JW, Stres B, Thallinger GG, Horn DJV, Weber CF. 2009. Introducing mothur: Open-source, platform-independent, community-supported software for describing and comparing microbial communities. Applied and Environmental Microbiology 75:7537–7541.</w:t>
+      </w:r>
+    </w:p>
+    <w:bookmarkEnd w:id="103"/>
+    <w:bookmarkStart w:id="104" w:name="ref-Quast2012"/>
     <w:p>
       <w:pPr>
         <w:pStyle w:val="Bibliography"/>
       </w:pPr>
       <w:r>
-        <w:t xml:space="preserve">73. Quast C, Pruesse E, Yilmaz P, Gerken J, Schweer T, Yarza P, Peplies J, Glöckner FO. 2012. The SILVA ribosomal RNA gene database project: Improved data processing and web-based tools. Nucleic Acids Research 41:D590–D596.</w:t>
-      </w:r>
-    </w:p>
-    <w:bookmarkEnd w:id="103"/>
-    <w:bookmarkStart w:id="104" w:name="ref-Cole2013"/>
+        <w:t xml:space="preserve">74. Quast C, Pruesse E, Yilmaz P, Gerken J, Schweer T, Yarza P, Peplies J, Glöckner FO. 2012. The SILVA ribosomal RNA gene database project: Improved data processing and web-based tools. Nucleic Acids Research 41:D590–D596.</w:t>
+      </w:r>
+    </w:p>
+    <w:bookmarkEnd w:id="104"/>
+    <w:bookmarkStart w:id="105" w:name="ref-Cole2013"/>
     <w:p>
       <w:pPr>
         <w:pStyle w:val="Bibliography"/>
       </w:pPr>
       <w:r>
-        <w:t xml:space="preserve">74. Cole JR, Wang Q, Fish JA, Chai B, McGarrell DM, Sun Y, Brown CT, Porras-Alfaro A, Kuske CR, Tiedje JM. 2013. Ribosomal database project: Data and tools for high throughput rRNA analysis. Nucleic Acids Research 42:D633–D642.</w:t>
-      </w:r>
-    </w:p>
-    <w:bookmarkEnd w:id="104"/>
-    <w:bookmarkStart w:id="105" w:name="ref-Vegan2018"/>
+        <w:t xml:space="preserve">75. Cole JR, Wang Q, Fish JA, Chai B, McGarrell DM, Sun Y, Brown CT, Porras-Alfaro A, Kuske CR, Tiedje JM. 2013. Ribosomal database project: Data and tools for high throughput rRNA analysis. Nucleic Acids Research 42:D633–D642.</w:t>
+      </w:r>
+    </w:p>
+    <w:bookmarkEnd w:id="105"/>
+    <w:bookmarkStart w:id="106" w:name="ref-Vegan2018"/>
     <w:p>
       <w:pPr>
         <w:pStyle w:val="Bibliography"/>
       </w:pPr>
       <w:r>
-        <w:t xml:space="preserve">75. Oksanen J, Blanchet FG, Friendly M, Kindt R, Legendre P, McGlinn D, Minchin PR, O’Hara RB, Simpson GL, Solymos P, Stevens MHH, Szoecs E, Wagner H. 2018. Vegan: Community ecology package.</w:t>
-      </w:r>
-    </w:p>
-    <w:bookmarkEnd w:id="105"/>
-    <w:bookmarkStart w:id="106" w:name="ref-mikropml"/>
+        <w:t xml:space="preserve">76. Oksanen J, Blanchet FG, Friendly M, Kindt R, Legendre P, McGlinn D, Minchin PR, O’Hara RB, Simpson GL, Solymos P, Stevens MHH, Szoecs E, Wagner H. 2018. Vegan: Community ecology package.</w:t>
+      </w:r>
+    </w:p>
+    <w:bookmarkEnd w:id="106"/>
+    <w:bookmarkStart w:id="107" w:name="ref-mikropml"/>
     <w:p>
       <w:pPr>
         <w:pStyle w:val="Bibliography"/>
       </w:pPr>
       <w:r>
-        <w:t xml:space="preserve">76. Topçuoğlu B, Lapp Z, Sovacool KL, Snitkin E, Wiens J, Schloss PD. 2020. mikRopML: User-friendly r package for robust machine learning pipelines.</w:t>
-      </w:r>
-    </w:p>
-    <w:bookmarkEnd w:id="106"/>
-    <w:bookmarkStart w:id="107" w:name="ref-Topcuoglu2021"/>
+        <w:t xml:space="preserve">77. Topçuoğlu B, Lapp Z, Sovacool KL, Snitkin E, Wiens J, Schloss PD. 2020. mikRopML: User-friendly r package for robust machine learning pipelines.</w:t>
+      </w:r>
+    </w:p>
+    <w:bookmarkEnd w:id="107"/>
+    <w:bookmarkStart w:id="108" w:name="ref-Topcuoglu2021"/>
     <w:p>
       <w:pPr>
         <w:pStyle w:val="Bibliography"/>
       </w:pPr>
       <w:r>
-        <w:t xml:space="preserve">77. Topçuoğlu B, Lapp Z, Sovacool K, Snitkin E, Wiens J, Schloss P. 2021. Mikropml: User-friendly r package for supervised machine learning pipelines. Journal of Open Source Software 6:3073.</w:t>
-      </w:r>
-    </w:p>
-    <w:bookmarkEnd w:id="107"/>
-    <w:bookmarkStart w:id="108" w:name="ref-Topcuoglu2020"/>
+        <w:t xml:space="preserve">78. Topçuoğlu B, Lapp Z, Sovacool K, Snitkin E, Wiens J, Schloss P. 2021. Mikropml: User-friendly r package for supervised machine learning pipelines. Journal of Open Source Software 6:3073.</w:t>
+      </w:r>
+    </w:p>
+    <w:bookmarkEnd w:id="108"/>
+    <w:bookmarkStart w:id="109" w:name="ref-Topcuoglu2020"/>
     <w:p>
       <w:pPr>
         <w:pStyle w:val="Bibliography"/>
       </w:pPr>
       <w:r>
-        <w:t xml:space="preserve">78. Topçuoğlu BD, Lesniak NA, Ruffin MT, Wiens J, Schloss PD. 2020. A framework for effective application of machine learning to microbiome-based classification problems. mBio 11.</w:t>
-      </w:r>
-    </w:p>
-    <w:bookmarkEnd w:id="108"/>
-    <w:bookmarkStart w:id="109" w:name="ref-r_citation_2020"/>
+        <w:t xml:space="preserve">79. Topçuoğlu BD, Lesniak NA, Ruffin MT, Wiens J, Schloss PD. 2020. A framework for effective application of machine learning to microbiome-based classification problems. mBio 11.</w:t>
+      </w:r>
+    </w:p>
+    <w:bookmarkEnd w:id="109"/>
+    <w:bookmarkStart w:id="110" w:name="ref-r_citation_2020"/>
     <w:p>
       <w:pPr>
         <w:pStyle w:val="Bibliography"/>
       </w:pPr>
       <w:r>
-        <w:t xml:space="preserve">79. R Core Team. 2020. R: A language and environment for statistical computing. R Foundation for Statistical Computing, Vienna, Austria.</w:t>
-      </w:r>
-    </w:p>
-    <w:bookmarkEnd w:id="109"/>
-    <w:bookmarkStart w:id="110" w:name="ref-Tidyverse2019"/>
+        <w:t xml:space="preserve">80. R Core Team. 2020. R: A language and environment for statistical computing. R Foundation for Statistical Computing, Vienna, Austria.</w:t>
+      </w:r>
+    </w:p>
+    <w:bookmarkEnd w:id="110"/>
+    <w:bookmarkStart w:id="111" w:name="ref-Tidyverse2019"/>
     <w:p>
       <w:pPr>
         <w:pStyle w:val="Bibliography"/>
       </w:pPr>
       <w:r>
-        <w:t xml:space="preserve">80. Wickham H, Averick M, Bryan J, Chang W, McGowan LD, François R, Grolemund G, Hayes A, Henry L, Hester J, Kuhn M, Pedersen TL, Miller E, Bache SM, Müller K, Ooms J, Robinson D, Seidel DP, Spinu V, Takahashi K, Vaughan D, Wilke C, Woo K, Yutani H. 2019. Welcome to the tidyverse. Journal of Open Source Software 4:1686.</w:t>
-      </w:r>
-    </w:p>
-    <w:bookmarkEnd w:id="110"/>
+        <w:t xml:space="preserve">81. Wickham H, Averick M, Bryan J, Chang W, McGowan LD, François R, Grolemund G, Hayes A, Henry L, Hester J, Kuhn M, Pedersen TL, Miller E, Bache SM, Müller K, Ooms J, Robinson D, Seidel DP, Spinu V, Takahashi K, Vaughan D, Wilke C, Woo K, Yutani H. 2019. Welcome to the tidyverse. Journal of Open Source Software 4:1686.</w:t>
+      </w:r>
+    </w:p>
     <w:bookmarkEnd w:id="111"/>
+    <w:bookmarkEnd w:id="112"/>
     <w:p>
       <w:r>
         <w:br w:type="page"/>
@@ -5892,6 +5953,103 @@
       <w:pPr>
         <w:pStyle w:val="BodyText"/>
       </w:pPr>
+      <w:r>
+        <w:rPr>
+          <w:b/>
+        </w:rPr>
+        <w:t xml:space="preserve">Figure 1. 5-day PEG treatment prolongs susceptibility and mice become persistently colonized with</w:t>
+      </w:r>
+      <w:r>
+        <w:rPr>
+          <w:b/>
+        </w:rPr>
+        <w:t xml:space="preserve"> </w:t>
+      </w:r>
+      <w:r>
+        <w:rPr>
+          <w:i/>
+          <w:b/>
+        </w:rPr>
+        <w:t xml:space="preserve">C. difficile</w:t>
+      </w:r>
+      <w:r>
+        <w:rPr>
+          <w:b/>
+        </w:rPr>
+        <w:t xml:space="preserve">.</w:t>
+      </w:r>
+      <w:r>
+        <w:t xml:space="preserve"> </w:t>
+      </w:r>
+      <w:r>
+        <w:t xml:space="preserve">A. Setup of the experimental time line for experiments with 5-day PEG treated mice consisting of 4 treatment groups. 1. Clindamycin was administered at 10 mg/kg by intraperitoneal injection. 2. 15% PEG 3350 was administered in the drinking water for five days. 3. 5-day PEG plus clindamycin treatment. 4. 5-day PEG plus 10-day recovery treatment. All treatment groups were then challenged with 10</w:t>
+      </w:r>
+      <w:r>
+        <w:rPr>
+          <w:vertAlign w:val="superscript"/>
+        </w:rPr>
+        <w:t xml:space="preserve">5</w:t>
+      </w:r>
+      <w:r>
+        <w:t xml:space="preserve"> </w:t>
+      </w:r>
+      <w:r>
+        <w:rPr>
+          <w:i/>
+        </w:rPr>
+        <w:t xml:space="preserve">C. difficile</w:t>
+      </w:r>
+      <w:r>
+        <w:t xml:space="preserve"> </w:t>
+      </w:r>
+      <w:r>
+        <w:t xml:space="preserve">630 spores. A subset of mice were euthanized on either 4 or 6 days post-challenge and tissues were collected for histopathology analysis, the remaining mice were followed through 20 or 30 days post-challenge. B. Weight change from baseline weight in groups after treatment with PEG and/or clindamycin, followed by</w:t>
+      </w:r>
+      <w:r>
+        <w:t xml:space="preserve"> </w:t>
+      </w:r>
+      <w:r>
+        <w:rPr>
+          <w:i/>
+        </w:rPr>
+        <w:t xml:space="preserve">C. difficile</w:t>
+      </w:r>
+      <w:r>
+        <w:t xml:space="preserve"> </w:t>
+      </w:r>
+      <w:r>
+        <w:t xml:space="preserve">challenge. C.</w:t>
+      </w:r>
+      <w:r>
+        <w:t xml:space="preserve"> </w:t>
+      </w:r>
+      <w:r>
+        <w:rPr>
+          <w:i/>
+        </w:rPr>
+        <w:t xml:space="preserve">C. difficile</w:t>
+      </w:r>
+      <w:r>
+        <w:t xml:space="preserve"> </w:t>
+      </w:r>
+      <w:r>
+        <w:t xml:space="preserve">CFU/gram stool measured over time via serial dilutions(N = 10-59 mice per time point). The black line represents the limit of detection for the first serial dilution. CFU quantification data was not available for each mouse due to stool sampling difficulties (particularly the day the mice came off of the PEG treatment) or early deaths. For B-C, lines represent the median for each treatment group and circles represent samples from individual mice. Asterisks indicate the specific time points on the x-axis where the weight change or CFU/g was significantly different (</w:t>
+      </w:r>
+      <w:r>
+        <w:rPr>
+          <w:i/>
+        </w:rPr>
+        <w:t xml:space="preserve">P</w:t>
+      </w:r>
+      <w:r>
+        <w:t xml:space="preserve"> </w:t>
+      </w:r>
+      <w:r>
+        <w:t xml:space="preserve">&lt; 0.05) between the 3-4 groups indicated on the plot by the Kruskal-Wallis test with Benjamini-Hochberg correction for testing multiple time points. The data presented are from a total of 5 separate experiments.</w:t>
+      </w:r>
+      <w:r>
+        <w:t xml:space="preserve"> </w:t>
+      </w:r>
     </w:p>
     <w:p>
       <w:pPr>
@@ -5901,32 +6059,108 @@
         <w:rPr>
           <w:b/>
         </w:rPr>
-        <w:t xml:space="preserve">Figure 1. 5-day PEG treatment prolongs susceptibility and mice become persistently colonized with</w:t>
-      </w:r>
-      <w:r>
-        <w:rPr>
-          <w:b/>
-        </w:rPr>
-        <w:t xml:space="preserve"> </w:t>
-      </w:r>
-      <w:r>
-        <w:rPr>
-          <w:i/>
-          <w:b/>
-        </w:rPr>
-        <w:t xml:space="preserve">C. difficile</w:t>
-      </w:r>
-      <w:r>
-        <w:rPr>
-          <w:b/>
-        </w:rPr>
-        <w:t xml:space="preserve">.</w:t>
-      </w:r>
-      <w:r>
-        <w:t xml:space="preserve"> </w:t>
-      </w:r>
-      <w:r>
-        <w:t xml:space="preserve">A. Setup of the experimental time line for experiments with 5-day PEG treated mice consisting of 4 treatment groups. 1. Clindamycin was administered at 10 mg/kg by intraperitoneal injection. 2. 15% PEG 3350 was administered in the drinking water for five days. 3. 5-day PEG plus clindamycin treatment. 4. 5-day PEG plus 10-day recovery treatment. All treatment groups were then challenged with 10</w:t>
+        <w:t xml:space="preserve">Figure 2. 5-day PEG treatment disrupts the stool microbiota for a longer amount of time compared to clindamycin-treated mice.</w:t>
+      </w:r>
+      <w:r>
+        <w:t xml:space="preserve"> </w:t>
+      </w:r>
+      <w:r>
+        <w:t xml:space="preserve">A. Principal Coordinate analysis (PCoA) of Bray-Curtis distances from stool samples collected throughout the experiment. Each circle represents a sample from an individual mouse and the transparency of the symbol corresponds to the day post-challenge. See Data Set S1, sheet 1 for PERMANOVA results. B. Bray-Curtis distances of stool samples collected on either day 10 or 30 post-challenge relative to the baseline sample collected for each mouse (before any drug treatments were administered). The symbols represent samples from individual mice and the line indicates the median value for each treatment group. C. Shannon diversity in stool communities over time. The line indicates the median value for each treatment group (Data Set S1, sheet 2). D. 14 of the 33 genera affected by PEG treatment (Data Set S1, sheet 3). The symbols represent the median relative abundance for a treatment group at either baseline (open circle) or 1-day post treatment (closed circle). Relative abundance data from paired baseline and 1-day post treatment stool sampes from the 5-day PEG and 5-day PEG plus 10-day recovery groups were analyzed by paired Wilcoxan signed-rank test with Benjamini-Hochberg correction for testing all identified genera. The clindamycin and 5-day PEG plus clindamycin treatment groups are shown on the plot for comparison. E. 6 of the 24 genera that were significantly different between the treatment groups over multiple time points (see Data Set S1, sheet 4 for complete list). The 5-day PEG plus clindamycin treatment group was only followed through 6-days post-challenge. Differences between treatment groups were identified by Kruskal-Wallis test with Benjamini-Hochberg correction for testing all identified genera (*,</w:t>
+      </w:r>
+      <w:r>
+        <w:t xml:space="preserve"> </w:t>
+      </w:r>
+      <w:r>
+        <w:rPr>
+          <w:i/>
+        </w:rPr>
+        <w:t xml:space="preserve">P</w:t>
+      </w:r>
+      <w:r>
+        <w:t xml:space="preserve"> </w:t>
+      </w:r>
+      <w:r>
+        <w:t xml:space="preserve">&lt; 0.05). The gray vertical line (D) and horizontal vertical lines (E) indicate the limit of detection.</w:t>
+      </w:r>
+      <w:r>
+        <w:t xml:space="preserve"> </w:t>
+      </w:r>
+    </w:p>
+    <w:p>
+      <w:pPr>
+        <w:pStyle w:val="BodyText"/>
+      </w:pPr>
+      <w:r>
+        <w:rPr>
+          <w:b/>
+        </w:rPr>
+        <w:t xml:space="preserve">Figure 3. 5-day PEG treatment does not result in more severe CDIs, although mucosal microbiota is altered.</w:t>
+      </w:r>
+      <w:r>
+        <w:t xml:space="preserve"> </w:t>
+      </w:r>
+      <w:r>
+        <w:t xml:space="preserve">A. Shannon diversity in cecum communities over time. The colors of the symbols and lines represent individual and median relative abundance values for four treatment groups (Data Set S1, sheet 6). B. PCoA of Bray-Curtis distances from mucosal samples collected throughout the experiment. Circles, triangles, and squares indicate the cecum, proximal colon, and distal colon communities, respectively. Transparency of the symbol corresponds to the day post-challenge that the sample was collected. See Data Set S1, sheet 7 for PERMANOVA results. C. The median relative abundance of the 4 genera that were significantly different between the cecum communities of different treatment groups on day 6 and day 30 post-challenge (Data Set S1, sheet 8). The gray vertical lines indicate the limit of detection. D-E. The histopathology summary scores from cecum and colon H&amp;E stained tissue sections. The summary score is the total score based on evaluation of edema, cellular infiltration, and inflammation in either the cecum or colon tissue. Each category is given a score ranging from 0-4, thus the maximum possible summary score is 12. The tissue for histology was collected at either 4 (D) or 6 (E) days post-challenge with the exception that one set of 5-day PEG treated mock-challenged mice were collected on day 0 post-challenge (first set of open purple circles in D). Histology data were analyzed with the Kruskal-Wallis test followed by pairwise Wilcoxon comparisons with Benjamini-Hochberg correction. *,</w:t>
+      </w:r>
+      <w:r>
+        <w:t xml:space="preserve"> </w:t>
+      </w:r>
+      <w:r>
+        <w:rPr>
+          <w:i/>
+        </w:rPr>
+        <w:t xml:space="preserve">P</w:t>
+      </w:r>
+      <w:r>
+        <w:t xml:space="preserve"> </w:t>
+      </w:r>
+      <w:r>
+        <w:t xml:space="preserve">&lt; 0.05.</w:t>
+      </w:r>
+      <w:r>
+        <w:t xml:space="preserve"> </w:t>
+      </w:r>
+    </w:p>
+    <w:p>
+      <w:pPr>
+        <w:pStyle w:val="BodyText"/>
+      </w:pPr>
+      <w:r>
+        <w:rPr>
+          <w:b/>
+        </w:rPr>
+        <w:t xml:space="preserve">Figure 4. 1-day PEG treatment renders mice susceptible to transient</w:t>
+      </w:r>
+      <w:r>
+        <w:rPr>
+          <w:b/>
+        </w:rPr>
+        <w:t xml:space="preserve"> </w:t>
+      </w:r>
+      <w:r>
+        <w:rPr>
+          <w:i/>
+          <w:b/>
+        </w:rPr>
+        <w:t xml:space="preserve">C. difficile</w:t>
+      </w:r>
+      <w:r>
+        <w:rPr>
+          <w:b/>
+        </w:rPr>
+        <w:t xml:space="preserve"> </w:t>
+      </w:r>
+      <w:r>
+        <w:rPr>
+          <w:b/>
+        </w:rPr>
+        <w:t xml:space="preserve">colonization.</w:t>
+      </w:r>
+      <w:r>
+        <w:t xml:space="preserve"> </w:t>
+      </w:r>
+      <w:r>
+        <w:t xml:space="preserve">A. Setup of the experimental time line for the 1-day PEG treated mice consisting of 3 treatment groups. 1. Clindamycin was administered at 10 mg/kg by intraperitoneal injection. 2. 15% PEG 3350 was administered in the drinking water for 1 day. 3. 1-day PEG plus 1-day recovery. The three treatment groups were then challenged with 10</w:t>
       </w:r>
       <w:r>
         <w:rPr>
@@ -5947,37 +6181,22 @@
         <w:t xml:space="preserve"> </w:t>
       </w:r>
       <w:r>
-        <w:t xml:space="preserve">630 spores. A subset of mice were euthanized on either 4 or 6 days post-challenge and tissues were collected for histopathology analysis, the remaining mice were followed through 20 or 30 days post-challenge. B. Weight change from baseline weight in groups after treatment with PEG and/or clindamycin, followed by</w:t>
-      </w:r>
-      <w:r>
-        <w:t xml:space="preserve"> </w:t>
-      </w:r>
-      <w:r>
-        <w:rPr>
-          <w:i/>
-        </w:rPr>
-        <w:t xml:space="preserve">C. difficile</w:t>
-      </w:r>
-      <w:r>
-        <w:t xml:space="preserve"> </w:t>
-      </w:r>
-      <w:r>
-        <w:t xml:space="preserve">challenge. C.</w:t>
-      </w:r>
-      <w:r>
-        <w:t xml:space="preserve"> </w:t>
-      </w:r>
-      <w:r>
-        <w:rPr>
-          <w:i/>
-        </w:rPr>
-        <w:t xml:space="preserve">C. difficile</w:t>
-      </w:r>
-      <w:r>
-        <w:t xml:space="preserve"> </w:t>
-      </w:r>
-      <w:r>
-        <w:t xml:space="preserve">CFU/gram stool measured over time via serial dilutions(N = 10-59 mice per time point). The black line represents the limit of detection for the first serial dilution. CFU quantification data was not available for each mouse due to stool sampling difficulties (particularly the day the mice came off of the PEG treatment) or early deaths. For B-C, lines represent the median for each treatment group and circles represent samples from individual mice. Asterisks indicate time points where the weight change or CFU/g was significantly different (</w:t>
+        <w:t xml:space="preserve">630 spores. B.</w:t>
+      </w:r>
+      <w:r>
+        <w:t xml:space="preserve"> </w:t>
+      </w:r>
+      <w:r>
+        <w:rPr>
+          <w:i/>
+        </w:rPr>
+        <w:t xml:space="preserve">C. difficile</w:t>
+      </w:r>
+      <w:r>
+        <w:t xml:space="preserve"> </w:t>
+      </w:r>
+      <w:r>
+        <w:t xml:space="preserve">CFU/gram stool measured over time (N = 12-18 mice per time point) by serial dilutions. The black dashed horizontal line represents the limit of detection for the first serial dilution. For B and D, asterisks indicate time points where there was a significant difference (</w:t>
       </w:r>
       <w:r>
         <w:rPr>
@@ -5989,10 +6208,31 @@
         <w:t xml:space="preserve"> </w:t>
       </w:r>
       <w:r>
-        <w:t xml:space="preserve">&lt; 0.05) between groups by the Kruskal-Wallis test with Benjamini-Hochberg correction for testing multiple time points. The data presented are from a total of 5 separate experiments.</w:t>
-      </w:r>
-      <w:r>
-        <w:t xml:space="preserve"> </w:t>
+        <w:t xml:space="preserve">&lt; 0.05) between treatment groups by Kruskall-Wallis test with Benjamini-Hochberg correction for testing multiple time points. For B-D, each symbol represents a sample from an individual mouse and lines indicate the median value for each treatment group. C. PCoA of Bray-Curtis distances from stool communities collected over time (day: R</w:t>
+      </w:r>
+      <w:r>
+        <w:rPr>
+          <w:vertAlign w:val="superscript"/>
+        </w:rPr>
+        <w:t xml:space="preserve">2</w:t>
+      </w:r>
+      <w:r>
+        <w:t xml:space="preserve"> </w:t>
+      </w:r>
+      <w:r>
+        <w:t xml:space="preserve">= 0.43; group: R</w:t>
+      </w:r>
+      <w:r>
+        <w:rPr>
+          <w:vertAlign w:val="superscript"/>
+        </w:rPr>
+        <w:t xml:space="preserve">2</w:t>
+      </w:r>
+      <w:r>
+        <w:t xml:space="preserve"> </w:t>
+      </w:r>
+      <w:r>
+        <w:t xml:space="preserve">= 0.19, Data Set S1, sheet 11). Symbol transparency represents the day post-challenge of the experiment. For C-E, the B on the day legend or days post-challenge X-axis stands for baseline and represents the sample that was collected prior to any drug treatments. D. Shannon diversity in stool communities over time (Data Set S1, sheet 12). E. Median relative abundances per treatment group for 6 out of the 14 genera that were affected by treatment, but recovered close to baseline levels by 7 days post-challenge (Fig. 3E, Data Set S1, sheets 13 and 14). Paired stool sample relative abundance values either baseline and day 1 or baseline and day 7 were analyzed by paired Wilcoxan signed-rank test with Benjamini-Hochberg correction for testing all identified genera. Only genera that were different between baseline and 1-day post-challenge, but not baseline and 7-days post-challenge are shown. The gray horizontal lines represents the limit of detection.</w:t>
       </w:r>
     </w:p>
     <w:p>
@@ -6000,22 +6240,92 @@
         <w:pStyle w:val="BodyText"/>
       </w:pPr>
       <w:r>
-        <w:t xml:space="preserve"> </w:t>
-      </w:r>
-      <w:r>
-        <w:rPr>
-          <w:b/>
-        </w:rPr>
-        <w:t xml:space="preserve">Figure 2. 5-day PEG treatment disrupts the stool microbiota for a longer amount of time compared to clindamycin-treated mice.</w:t>
-      </w:r>
-      <w:r>
-        <w:t xml:space="preserve"> </w:t>
-      </w:r>
-      <w:r>
-        <w:t xml:space="preserve">A. Principal Coordinate analysis (PCoA) of Bray-Curtis distances from stool samples collected throughout the experiment. Each circle represents a sample from an individual mouse and the transparency of the symbol corresponds to the day post-challenge. See Data Set S1, sheet 1 for PERMANOVA results. B. Bray-Curtis distances of stool samples collected on either day 10 or 30 post-challenge relative to the baseline sample collected for each mouse (before any drug treatments were administered). The symbols represent samples from individual mice and the line indicates the median value for each treatment group. C. Shannon diversity in stool communities over time. The line indicates the median value for each treatment group (Data Set S1, sheet 2). D. 14 of the 33 genera affected by PEG treatment (Data Set S1, sheet 3). The symbols represent the median relative abundance for a treatment group at either baseline (open circle) or 1-day post treatment (closed circle). Relative abundance data from paired baseline and 1-day post treatment stool sampes from the 5-day PEG and 5-day PEG plus 10-day recovery groups were analyzed by paired Wilcoxan signed-rank test with Benjamini-Hochberg correction for testing all identified genera. The clindamycin and 5-day PEG plus clindamycin treatment groups are shown on the plot for comparison. E. 6 of the 24 genera that were significantly different between the treatment groups over multiple time points (see Data Set S1, sheet 4 for complete list). The 5-day PEG plus clindamycin treatment group was only followed through 6-days post-challenge. Differences between treatment groups were identified by Kruskal-Wallis test with Benjamini-Hochberg correction for testing all identified genera (*,</w:t>
-      </w:r>
-      <w:r>
-        <w:t xml:space="preserve"> </w:t>
+        <w:rPr>
+          <w:b/>
+        </w:rPr>
+        <w:t xml:space="preserve">Figure 5. 1-day PEG treatment post</w:t>
+      </w:r>
+      <w:r>
+        <w:rPr>
+          <w:b/>
+        </w:rPr>
+        <w:t xml:space="preserve"> </w:t>
+      </w:r>
+      <w:r>
+        <w:rPr>
+          <w:i/>
+          <w:b/>
+        </w:rPr>
+        <w:t xml:space="preserve">C. difficile</w:t>
+      </w:r>
+      <w:r>
+        <w:rPr>
+          <w:b/>
+        </w:rPr>
+        <w:t xml:space="preserve"> </w:t>
+      </w:r>
+      <w:r>
+        <w:rPr>
+          <w:b/>
+        </w:rPr>
+        <w:t xml:space="preserve">challenge prolongs colonization regardless of whether an FMT is also administered.</w:t>
+      </w:r>
+      <w:r>
+        <w:t xml:space="preserve"> </w:t>
+      </w:r>
+      <w:r>
+        <w:t xml:space="preserve">A. Setup of the experimental time line for experiments with post-challenge PEG treated mice. There were a total of 4 different treatment groups. All mice were administered 10 mg/kg clindamycin intraperitoneally (IP) 1 day before challenge with 10</w:t>
+      </w:r>
+      <w:r>
+        <w:rPr>
+          <w:vertAlign w:val="superscript"/>
+        </w:rPr>
+        <w:t xml:space="preserve">3-5</w:t>
+      </w:r>
+      <w:r>
+        <w:t xml:space="preserve"> </w:t>
+      </w:r>
+      <w:r>
+        <w:rPr>
+          <w:i/>
+        </w:rPr>
+        <w:t xml:space="preserve">C. difficile</w:t>
+      </w:r>
+      <w:r>
+        <w:t xml:space="preserve"> </w:t>
+      </w:r>
+      <w:r>
+        <w:t xml:space="preserve">630 spores. 1. Received no additional treatment (Clindamycin). 2. Immediately after</w:t>
+      </w:r>
+      <w:r>
+        <w:t xml:space="preserve"> </w:t>
+      </w:r>
+      <w:r>
+        <w:rPr>
+          <w:i/>
+        </w:rPr>
+        <w:t xml:space="preserve">C. difficile</w:t>
+      </w:r>
+      <w:r>
+        <w:t xml:space="preserve"> </w:t>
+      </w:r>
+      <w:r>
+        <w:t xml:space="preserve">challenge, mice received 15% PEG 3350 in the drinking water for 1 day. 3-4. 3-days after challenge, mice received 1-day PEG treatment and then received either 100 microliters a fecal microbiota transplant (3) or PBS (4) solution by oral gavage. Mice were followed through 15-30 days post-challenge (only the post-CDI 1-day PEG group was followed through 30 days post-challenge). B. CFU/g of</w:t>
+      </w:r>
+      <w:r>
+        <w:t xml:space="preserve"> </w:t>
+      </w:r>
+      <w:r>
+        <w:rPr>
+          <w:i/>
+        </w:rPr>
+        <w:t xml:space="preserve">C. difficile</w:t>
+      </w:r>
+      <w:r>
+        <w:t xml:space="preserve"> </w:t>
+      </w:r>
+      <w:r>
+        <w:t xml:space="preserve">stool measured over time via serial dilutions. The black line represents the limit of detection for the first serial dilution. C-D. Shannon diversity (C) and richness (D) in stool communities over time (Data Set S1, sheets 15 and 16). B-D. Each symbol represents a stool sample from an individual mouse with the lines representing the median value for each treatment group. Asterisks indicate time points with significant differences (</w:t>
       </w:r>
       <w:r>
         <w:rPr>
@@ -6027,7 +6337,7 @@
         <w:t xml:space="preserve"> </w:t>
       </w:r>
       <w:r>
-        <w:t xml:space="preserve">&lt; 0.05). The gray vertical line (D) and horizontal vertical lines (E) indicate the limit of detection.</w:t>
+        <w:t xml:space="preserve">&lt; 0.05) between groups by the Kruskall-Wallis test with a Benjamini-Hochberg correction for testing multiple times points. Colored rectangles indicates the 1-day PEG treatment period for applicable groups. The data presented are from a total of 3 separate experiments.</w:t>
       </w:r>
       <w:r>
         <w:t xml:space="preserve"> </w:t>
@@ -6038,37 +6348,46 @@
         <w:pStyle w:val="BodyText"/>
       </w:pPr>
       <w:r>
-        <w:t xml:space="preserve"> </w:t>
-      </w:r>
-      <w:r>
-        <w:rPr>
-          <w:b/>
-        </w:rPr>
-        <w:t xml:space="preserve">Figure 3. 5-day PEG treatment does not result in more severe CDIs, although mucosal microbiota is altered.</w:t>
-      </w:r>
-      <w:r>
-        <w:t xml:space="preserve"> </w:t>
-      </w:r>
-      <w:r>
-        <w:t xml:space="preserve">A. Shannon diversity in cecum communities over time. The colors of the symbols and lines represent individual and median relative abundance values for four treatment groups (Data Set S1, sheet 6). B. PCoA of Bray-Curtis distances from mucosal samples collected throughout the experiment. Circles, triangles, and squares indicate the cecum, proximal colon, and distal colon communities, respectively. Transparency of the symbol corresponds to the day post-challenge that the sample was collected. See Data Set S1, sheet 7 for PERMANOVA results. C. The median relative abundance of the 4 genera that were significantly different between the cecum communities of different treatment groups on day 6 and day 30 post-challenge (Data Set S1, sheet 8). The gray vertical lines indicate the limit of detection. D-E. The histopathology summary scores from cecum and colon H&amp;E stained tissue sections. The summary score is the total score based on evaluation of edema, cellular infiltration, and inflammation in either the cecum or colon tissue. Each category is given a score ranging from 0-4, thus the maximum possible summary score is 12. The tissue for histology was collected at either 4 (D) or 6 (E) days post-challenge with the exception that one set of 5-day PEG treated mock-challenged mice were collected on day 0 post-challenge (first set of open purple circles in D). Histology data were analyzed with the Kruskal-Wallis test followed by pairwise Wilcoxon comparisons with Benjamini-Hochberg correction. *,</w:t>
-      </w:r>
-      <w:r>
-        <w:t xml:space="preserve"> </w:t>
-      </w:r>
-      <w:r>
-        <w:rPr>
-          <w:i/>
-        </w:rPr>
-        <w:t xml:space="preserve">P</w:t>
-      </w:r>
-      <w:r>
-        <w:t xml:space="preserve"> </w:t>
-      </w:r>
-      <w:r>
-        <w:t xml:space="preserve">&lt; 0.05.</w:t>
-      </w:r>
-      <w:r>
-        <w:t xml:space="preserve"> </w:t>
+        <w:rPr>
+          <w:b/>
+        </w:rPr>
+        <w:t xml:space="preserve">Figure 6. For 1-day PEG treatment post</w:t>
+      </w:r>
+      <w:r>
+        <w:rPr>
+          <w:b/>
+        </w:rPr>
+        <w:t xml:space="preserve"> </w:t>
+      </w:r>
+      <w:r>
+        <w:rPr>
+          <w:i/>
+          <w:b/>
+        </w:rPr>
+        <w:t xml:space="preserve">C. difficile</w:t>
+      </w:r>
+      <w:r>
+        <w:rPr>
+          <w:b/>
+        </w:rPr>
+        <w:t xml:space="preserve"> </w:t>
+      </w:r>
+      <w:r>
+        <w:rPr>
+          <w:b/>
+        </w:rPr>
+        <w:t xml:space="preserve">challenge mice that also receive an FMT only some bacterial genera were restored.</w:t>
+      </w:r>
+      <w:r>
+        <w:t xml:space="preserve"> </w:t>
+      </w:r>
+      <w:r>
+        <w:t xml:space="preserve">A. PCoA of Bray-Curtis distances from stool samples collected over time as well as the FMT solution that was administered to one of the treatment groups. Each circle represents an individual sample, the transparency of the circle corresponds to day post-challenge. See Data Set S1, sheet 17 for PERMANOVA results. B. Median relative abundances of 2 genera that were significantly different over multiple time points in mice that were administered either FMT or PBS solution via gavage C. Median relative abundances of the top 6 out of 24 genera that were significant over multiple time points, plotted over time (see Data Set S1, sheet 18 for complete list). For B-C, colored rectangles indicates the 1-day PEG treatment period for applicable groups. Gray horizontal lines represent the limit of detection. Differences between treatment groups were identified by Kruskal-Wallis test with Benjamini-Hochberg correction for testing all identified genera. For pairwise comparisons of the groups (B), we performed pairwise Wilcoxon comparisons with Benjamini-Hochberg correction for testing all combinations of group pairs.</w:t>
+      </w:r>
+    </w:p>
+    <w:p>
+      <w:r>
+        <w:br w:type="page"/>
       </w:r>
     </w:p>
     <w:p>
@@ -6076,224 +6395,318 @@
         <w:pStyle w:val="BodyText"/>
       </w:pPr>
       <w:r>
-        <w:t xml:space="preserve"> </w:t>
-      </w:r>
-      <w:r>
-        <w:rPr>
-          <w:b/>
-        </w:rPr>
-        <w:t xml:space="preserve">Figure 4. 1-day PEG treatment renders mice susceptible to transient</w:t>
-      </w:r>
-      <w:r>
-        <w:rPr>
-          <w:b/>
-        </w:rPr>
-        <w:t xml:space="preserve"> </w:t>
-      </w:r>
-      <w:r>
-        <w:rPr>
-          <w:i/>
-          <w:b/>
-        </w:rPr>
-        <w:t xml:space="preserve">C. difficile</w:t>
-      </w:r>
-      <w:r>
-        <w:rPr>
-          <w:b/>
-        </w:rPr>
-        <w:t xml:space="preserve"> </w:t>
-      </w:r>
-      <w:r>
-        <w:rPr>
-          <w:b/>
-        </w:rPr>
+        <w:rPr>
+          <w:b/>
+        </w:rPr>
+        <w:t xml:space="preserve">Figure 7. Specific microbiota features associated with prolonged</w:t>
+      </w:r>
+      <w:r>
+        <w:rPr>
+          <w:b/>
+        </w:rPr>
+        <w:t xml:space="preserve"> </w:t>
+      </w:r>
+      <w:r>
+        <w:rPr>
+          <w:i/>
+          <w:b/>
+        </w:rPr>
+        <w:t xml:space="preserve">C. difficile</w:t>
+      </w:r>
+      <w:r>
+        <w:rPr>
+          <w:b/>
+        </w:rPr>
+        <w:t xml:space="preserve"> </w:t>
+      </w:r>
+      <w:r>
+        <w:rPr>
+          <w:b/>
+        </w:rPr>
+        <w:t xml:space="preserve">colonization in PEG treated mice.</w:t>
+      </w:r>
+      <w:r>
+        <w:t xml:space="preserve"> </w:t>
+      </w:r>
+      <w:r>
+        <w:t xml:space="preserve">A. Top ten bacteria that contributed to the random forest model trained on 5-day post-challenge community relative abundance data, predicting whether mice would still be colonized with</w:t>
+      </w:r>
+      <w:r>
+        <w:t xml:space="preserve"> </w:t>
+      </w:r>
+      <w:r>
+        <w:rPr>
+          <w:i/>
+        </w:rPr>
+        <w:t xml:space="preserve">C. difficile</w:t>
+      </w:r>
+      <w:r>
+        <w:t xml:space="preserve"> </w:t>
+      </w:r>
+      <w:r>
+        <w:t xml:space="preserve">10 days post-challenge. The median (point) and interquartile range (lines) change in AUROC when the bacteria were left out of the model by permutation feature importance analysis. B. The median relative abundances of the top ten bacteria that contributed to the random forest classification model at 5 days post-challenge . Red indicates the mice were still colonized with</w:t>
+      </w:r>
+      <w:r>
+        <w:t xml:space="preserve"> </w:t>
+      </w:r>
+      <w:r>
+        <w:rPr>
+          <w:i/>
+        </w:rPr>
+        <w:t xml:space="preserve">C. difficile</w:t>
+      </w:r>
+      <w:r>
+        <w:t xml:space="preserve"> </w:t>
+      </w:r>
+      <w:r>
+        <w:t xml:space="preserve">while blue indicates mice that cleared</w:t>
+      </w:r>
+      <w:r>
+        <w:t xml:space="preserve"> </w:t>
+      </w:r>
+      <w:r>
+        <w:rPr>
+          <w:i/>
+        </w:rPr>
+        <w:t xml:space="preserve">C. difficile</w:t>
+      </w:r>
+      <w:r>
+        <w:t xml:space="preserve"> </w:t>
+      </w:r>
+      <w:r>
+        <w:t xml:space="preserve">10 days post-challenge and the black horizontal line represents the median relative abundance for the two categories. Each symbol represents a stool sample from an individual mouse and the shape of the symbol indicates whether the PEG-treated mice received a 5-day (Fig. 1-3), 1-day (Fig. 4) or post-challenge PEG (Fig. 5-6) treatment. C. The median relative abundances of the 5 genera with greater than 1% median relative abundance in the stool community over time. For B-C, the gray horizontal lines represents the limit of detection.</w:t>
+      </w:r>
+      <w:r>
+        <w:t xml:space="preserve"> </w:t>
+      </w:r>
+    </w:p>
+    <w:p>
+      <w:pPr>
+        <w:pStyle w:val="BodyText"/>
+      </w:pPr>
+      <w:r>
+        <w:rPr>
+          <w:b/>
+        </w:rPr>
+        <w:t xml:space="preserve">Figure 8. Schematic summarizing findings.</w:t>
+      </w:r>
+      <w:r>
+        <w:t xml:space="preserve"> </w:t>
+      </w:r>
+      <w:r>
+        <w:t xml:space="preserve">The gut microbiota of our lab’s C57Bl/6 mice is resistant to</w:t>
+      </w:r>
+      <w:r>
+        <w:t xml:space="preserve"> </w:t>
+      </w:r>
+      <w:r>
+        <w:rPr>
+          <w:i/>
+        </w:rPr>
+        <w:t xml:space="preserve">C. difficle</w:t>
+      </w:r>
+      <w:r>
+        <w:t xml:space="preserve"> </w:t>
+      </w:r>
+      <w:r>
+        <w:t xml:space="preserve">but treatment with either clindamycin or the osmotic laxative, PEG 3350, renders the mice susceptible to</w:t>
+      </w:r>
+      <w:r>
+        <w:t xml:space="preserve"> </w:t>
+      </w:r>
+      <w:r>
+        <w:rPr>
+          <w:i/>
+        </w:rPr>
+        <w:t xml:space="preserve">C. difficile</w:t>
+      </w:r>
+      <w:r>
+        <w:t xml:space="preserve"> </w:t>
+      </w:r>
+      <w:r>
+        <w:t xml:space="preserve">colonization. Recovery of colonization resistance in clindamycin-treated mice is relatively straightforward and the mice clear</w:t>
+      </w:r>
+      <w:r>
+        <w:t xml:space="preserve"> </w:t>
+      </w:r>
+      <w:r>
+        <w:rPr>
+          <w:i/>
+        </w:rPr>
+        <w:t xml:space="preserve">C.difficile</w:t>
+      </w:r>
+      <w:r>
+        <w:t xml:space="preserve"> </w:t>
+      </w:r>
+      <w:r>
+        <w:t xml:space="preserve">within 10 days post-challenge. However, recovery of colonization resistance was delayed for mice that received either a 5-day PEG pre-treatment or a 1-day PEG post-</w:t>
+      </w:r>
+      <w:r>
+        <w:rPr>
+          <w:i/>
+        </w:rPr>
+        <w:t xml:space="preserve">C. difficile</w:t>
+      </w:r>
+      <w:r>
+        <w:t xml:space="preserve"> </w:t>
+      </w:r>
+      <w:r>
+        <w:t xml:space="preserve">challenge treatment. We found increased relative abundances of</w:t>
+      </w:r>
+      <w:r>
+        <w:t xml:space="preserve"> </w:t>
+      </w:r>
+      <w:r>
+        <w:rPr>
+          <w:i/>
+        </w:rPr>
+        <w:t xml:space="preserve">Porphyromonadaceae</w:t>
+      </w:r>
+      <w:r>
+        <w:t xml:space="preserve"> </w:t>
+      </w:r>
+      <w:r>
+        <w:t xml:space="preserve">and</w:t>
+      </w:r>
+      <w:r>
+        <w:t xml:space="preserve"> </w:t>
+      </w:r>
+      <w:r>
+        <w:rPr>
+          <w:i/>
+        </w:rPr>
+        <w:t xml:space="preserve">Lachnospiraceae</w:t>
+      </w:r>
+      <w:r>
+        <w:t xml:space="preserve"> </w:t>
+      </w:r>
+      <w:r>
+        <w:t xml:space="preserve">were associated with</w:t>
+      </w:r>
+      <w:r>
+        <w:t xml:space="preserve"> </w:t>
+      </w:r>
+      <w:r>
+        <w:rPr>
+          <w:i/>
+        </w:rPr>
+        <w:t xml:space="preserve">C. difficle</w:t>
+      </w:r>
+      <w:r>
+        <w:t xml:space="preserve"> </w:t>
+      </w:r>
+      <w:r>
+        <w:t xml:space="preserve">clearance, while increased relative abundances of</w:t>
+      </w:r>
+      <w:r>
+        <w:t xml:space="preserve"> </w:t>
+      </w:r>
+      <w:r>
+        <w:rPr>
+          <w:i/>
+        </w:rPr>
+        <w:t xml:space="preserve">Enterobacteriaceae</w:t>
+      </w:r>
+      <w:r>
+        <w:t xml:space="preserve"> </w:t>
+      </w:r>
+      <w:r>
+        <w:t xml:space="preserve">and</w:t>
+      </w:r>
+      <w:r>
+        <w:t xml:space="preserve"> </w:t>
+      </w:r>
+      <w:r>
+        <w:rPr>
+          <w:i/>
+        </w:rPr>
+        <w:t xml:space="preserve">Bacteroides</w:t>
+      </w:r>
+      <w:r>
+        <w:t xml:space="preserve"> </w:t>
+      </w:r>
+      <w:r>
+        <w:t xml:space="preserve">were associated with prolonged</w:t>
+      </w:r>
+      <w:r>
+        <w:t xml:space="preserve"> </w:t>
+      </w:r>
+      <w:r>
+        <w:rPr>
+          <w:i/>
+        </w:rPr>
+        <w:t xml:space="preserve">C. difficle</w:t>
+      </w:r>
+      <w:r>
+        <w:t xml:space="preserve"> </w:t>
+      </w:r>
+      <w:r>
         <w:t xml:space="preserve">colonization.</w:t>
       </w:r>
       <w:r>
         <w:t xml:space="preserve"> </w:t>
       </w:r>
-      <w:r>
-        <w:t xml:space="preserve">A. Setup of the experimental time line for the 1-day PEG treated mice consisting of 3 treatment groups. 1. Clindamycin was administered at 10 mg/kg by intraperitoneal injection. 2. 15% PEG 3350 was administered in the drinking water for 1 day. 3. 1-day PEG plus 1-day recovery. The three treatment groups were then challenged with 10</w:t>
-      </w:r>
-      <w:r>
-        <w:rPr>
-          <w:vertAlign w:val="superscript"/>
-        </w:rPr>
-        <w:t xml:space="preserve">5</w:t>
-      </w:r>
-      <w:r>
-        <w:t xml:space="preserve"> </w:t>
-      </w:r>
-      <w:r>
-        <w:rPr>
-          <w:i/>
-        </w:rPr>
-        <w:t xml:space="preserve">C. difficile</w:t>
-      </w:r>
-      <w:r>
-        <w:t xml:space="preserve"> </w:t>
-      </w:r>
-      <w:r>
-        <w:t xml:space="preserve">630 spores. B.</w:t>
-      </w:r>
-      <w:r>
-        <w:t xml:space="preserve"> </w:t>
-      </w:r>
-      <w:r>
-        <w:rPr>
-          <w:i/>
-        </w:rPr>
-        <w:t xml:space="preserve">C. difficile</w:t>
-      </w:r>
-      <w:r>
-        <w:t xml:space="preserve"> </w:t>
-      </w:r>
-      <w:r>
-        <w:t xml:space="preserve">CFU/gram stool measured over time (N = 12-18 mice per time point) by serial dilutions. The black dashed horizontal line represents the limit of detection for the first serial dilution. For B and D, asterisks indicate time points where there was a significant difference (</w:t>
-      </w:r>
-      <w:r>
-        <w:rPr>
-          <w:i/>
-        </w:rPr>
-        <w:t xml:space="preserve">P</w:t>
-      </w:r>
-      <w:r>
-        <w:t xml:space="preserve"> </w:t>
-      </w:r>
-      <w:r>
-        <w:t xml:space="preserve">&lt; 0.05) between treatment groups by Kruskall-Wallis test with Benjamini-Hochberg correction for testing multiple time points. For B-D, each symbol represents a sample from an individual mouse and lines indicate the median value for each treatment group. C. PCoA of Bray-Curtis distances from stool communities collected over time (day: R</w:t>
-      </w:r>
-      <w:r>
-        <w:rPr>
-          <w:vertAlign w:val="superscript"/>
-        </w:rPr>
-        <w:t xml:space="preserve">2</w:t>
-      </w:r>
-      <w:r>
-        <w:t xml:space="preserve"> </w:t>
-      </w:r>
-      <w:r>
-        <w:t xml:space="preserve">= 0.43; group: R</w:t>
-      </w:r>
-      <w:r>
-        <w:rPr>
-          <w:vertAlign w:val="superscript"/>
-        </w:rPr>
-        <w:t xml:space="preserve">2</w:t>
-      </w:r>
-      <w:r>
-        <w:t xml:space="preserve"> </w:t>
-      </w:r>
-      <w:r>
-        <w:t xml:space="preserve">= 0.19, Data Set S1, sheet 11). Symbol transparency represents the day post-challenge of the experiment. For C-E, the B on the day legend or days post-challenge X-axis stands for baseline and represents the sample that was collected prior to any drug treatments. D. Shannon diversity in stool communities over time (Data Set S1, sheet 12). E. Median relative abundances per treatment group for 6 out of the 14 genera that were affected by treatment, but recovered close to baseline levels by 7 days post-challenge (Fig. 3E, Data Set S1, sheets 13 and 14). Paired stool sample relative abundance values either baseline and day 1 or baseline and day 7 were analyzed by paired Wilcoxan signed-rank test with Benjamini-Hochberg correction for testing all identified genera. Only genera that were different between baseline and 1-day post-challenge, but not baseline and 7-days post-challenge are shown. The gray horizontal lines represents the limit of detection.</w:t>
-      </w:r>
     </w:p>
     <w:p>
       <w:pPr>
         <w:pStyle w:val="BodyText"/>
       </w:pPr>
       <w:r>
-        <w:t xml:space="preserve"> </w:t>
-      </w:r>
-      <w:r>
-        <w:rPr>
-          <w:b/>
-        </w:rPr>
-        <w:t xml:space="preserve">Figure 5. 1-day PEG treatment post</w:t>
-      </w:r>
-      <w:r>
-        <w:rPr>
-          <w:b/>
-        </w:rPr>
-        <w:t xml:space="preserve"> </w:t>
-      </w:r>
-      <w:r>
-        <w:rPr>
-          <w:i/>
-          <w:b/>
-        </w:rPr>
-        <w:t xml:space="preserve">C. difficile</w:t>
-      </w:r>
-      <w:r>
-        <w:rPr>
-          <w:b/>
-        </w:rPr>
-        <w:t xml:space="preserve"> </w:t>
-      </w:r>
-      <w:r>
-        <w:rPr>
-          <w:b/>
-        </w:rPr>
-        <w:t xml:space="preserve">challenge prolongs colonization regardless of whether an FMT is also administered.</w:t>
-      </w:r>
-      <w:r>
-        <w:t xml:space="preserve"> </w:t>
-      </w:r>
-      <w:r>
-        <w:t xml:space="preserve">A. Setup of the experimental time line for experiments with post-challenge PEG treated mice. There were a total of 4 different treatment groups. All mice were administered 10 mg/kg clindamycin intraperitoneally (IP) 1 day before challenge with 10</w:t>
-      </w:r>
-      <w:r>
-        <w:rPr>
-          <w:vertAlign w:val="superscript"/>
-        </w:rPr>
-        <w:t xml:space="preserve">3-5</w:t>
-      </w:r>
-      <w:r>
-        <w:t xml:space="preserve"> </w:t>
-      </w:r>
-      <w:r>
-        <w:rPr>
-          <w:i/>
-        </w:rPr>
-        <w:t xml:space="preserve">C. difficile</w:t>
-      </w:r>
-      <w:r>
-        <w:t xml:space="preserve"> </w:t>
-      </w:r>
-      <w:r>
-        <w:t xml:space="preserve">630 spores. 1. Received no additional treatment (Clindamycin). 2. Immediately after</w:t>
-      </w:r>
-      <w:r>
-        <w:t xml:space="preserve"> </w:t>
-      </w:r>
-      <w:r>
-        <w:rPr>
-          <w:i/>
-        </w:rPr>
-        <w:t xml:space="preserve">C. difficile</w:t>
-      </w:r>
-      <w:r>
-        <w:t xml:space="preserve"> </w:t>
-      </w:r>
-      <w:r>
-        <w:t xml:space="preserve">challenge, mice received 15% PEG 3350 in the drinking water for 1 day. 3-4. 3-days after challenge, mice received 1-day PEG treatment and then received either 100 microliters a fecal microbiota transplant (3) or PBS (4) solution by oral gavage. Mice were followed through 15-30 days post-challenge (only the post-CDI 1-day PEG group was followed through 30 days post-challenge). B. CFU/g of</w:t>
-      </w:r>
-      <w:r>
-        <w:t xml:space="preserve"> </w:t>
-      </w:r>
-      <w:r>
-        <w:rPr>
-          <w:i/>
-        </w:rPr>
-        <w:t xml:space="preserve">C. difficile</w:t>
-      </w:r>
-      <w:r>
-        <w:t xml:space="preserve"> </w:t>
-      </w:r>
-      <w:r>
-        <w:t xml:space="preserve">stool measured over time via serial dilutions. The black line represents the limit of detection for the first serial dilution. C-D. Shannon diversity (C) and richness (D) in stool communities over time (Data Set S1, sheets 15 and 16). B-D. Each symbol represents a stool sample from an individual mouse with the lines representing the median value for each treatment group. Asterisks indicate time points with significant differences (</w:t>
-      </w:r>
-      <w:r>
-        <w:rPr>
-          <w:i/>
-        </w:rPr>
-        <w:t xml:space="preserve">P</w:t>
-      </w:r>
-      <w:r>
-        <w:t xml:space="preserve"> </w:t>
-      </w:r>
-      <w:r>
-        <w:t xml:space="preserve">&lt; 0.05) between groups by the Kruskall-Wallis test with a Benjamini-Hochberg correction for testing multiple times points. Colored rectangles indicates the 1-day PEG treatment period for applicable groups. The data presented are from a total of 3 separate experiments.</w:t>
+        <w:rPr>
+          <w:b/>
+        </w:rPr>
+        <w:t xml:space="preserve">Figure S1. Microbiota dynamics post-challenge in the 5-day PEG treatment plus 10-day recovery mice.</w:t>
+      </w:r>
+      <w:r>
+        <w:t xml:space="preserve"> </w:t>
+      </w:r>
+      <w:r>
+        <w:t xml:space="preserve">A.</w:t>
+      </w:r>
+      <w:r>
+        <w:t xml:space="preserve"> </w:t>
+      </w:r>
+      <w:r>
+        <w:rPr>
+          <w:i/>
+        </w:rPr>
+        <w:t xml:space="preserve">C. difficile</w:t>
+      </w:r>
+      <w:r>
+        <w:t xml:space="preserve"> </w:t>
+      </w:r>
+      <w:r>
+        <w:t xml:space="preserve">CFU/g over time in the stool samples collected from 5-day PEG treated mice that were allowed to recover for 10 days prior to challenge. Same data presented in Fig. 1C, but the data for the other 3 treatment groups have been removed and each line represents the CFU over time for an individual mouse. Mouse 10 was found dead 6 days post-challenge. B. Relative abundances of eight bacterial genera from day 0 post-challenge onward in each of the 10-day recovery mice. We analyzed samples from day 0 and day 8 post-challenge, which represented the time points where mice were challenged with</w:t>
+      </w:r>
+      <w:r>
+        <w:t xml:space="preserve"> </w:t>
+      </w:r>
+      <w:r>
+        <w:rPr>
+          <w:i/>
+        </w:rPr>
+        <w:t xml:space="preserve">C. difficile</w:t>
+      </w:r>
+      <w:r>
+        <w:t xml:space="preserve"> </w:t>
+      </w:r>
+      <w:r>
+        <w:t xml:space="preserve">and when the median relative</w:t>
+      </w:r>
+      <w:r>
+        <w:t xml:space="preserve"> </w:t>
+      </w:r>
+      <w:r>
+        <w:rPr>
+          <w:i/>
+        </w:rPr>
+        <w:t xml:space="preserve">C. difficile</w:t>
+      </w:r>
+      <w:r>
+        <w:t xml:space="preserve"> </w:t>
+      </w:r>
+      <w:r>
+        <w:t xml:space="preserve">CFU stabilized for the group using the paired Wilcoxan signed-rank test, but no genera were significantly different after Benjamini-Hochberg correction (Data Set S1, sheet 5).</w:t>
       </w:r>
       <w:r>
         <w:t xml:space="preserve"> </w:t>
@@ -6304,49 +6717,34 @@
         <w:pStyle w:val="BodyText"/>
       </w:pPr>
       <w:r>
-        <w:t xml:space="preserve"> </w:t>
-      </w:r>
-      <w:r>
-        <w:rPr>
-          <w:b/>
-        </w:rPr>
-        <w:t xml:space="preserve">Figure 6. For 1-day PEG treatment post</w:t>
-      </w:r>
-      <w:r>
-        <w:rPr>
-          <w:b/>
-        </w:rPr>
-        <w:t xml:space="preserve"> </w:t>
-      </w:r>
-      <w:r>
-        <w:rPr>
-          <w:i/>
-          <w:b/>
-        </w:rPr>
-        <w:t xml:space="preserve">C. difficile</w:t>
-      </w:r>
-      <w:r>
-        <w:rPr>
-          <w:b/>
-        </w:rPr>
-        <w:t xml:space="preserve"> </w:t>
-      </w:r>
-      <w:r>
-        <w:rPr>
-          <w:b/>
-        </w:rPr>
-        <w:t xml:space="preserve">challenge mice that also receive an FMT only some bacterial genera were restored.</w:t>
-      </w:r>
-      <w:r>
-        <w:t xml:space="preserve"> </w:t>
-      </w:r>
-      <w:r>
-        <w:t xml:space="preserve">A. PCoA of Bray-Curtis distances from stool samples collected over time as well as the FMT solution that was administered to one of the treatment groups. Each circle represents an individual sample, the transparency of the circle corresponds to day post-challenge. See Data Set S1, sheet 17 for PERMANOVA results. B. Median relative abundances of 2 genera that were significantly different over multiple time points in mice that were administered either FMT or PBS solution via gavage C. Median relative abundances of the top 6 out of 24 genera that were significant over multiple time points, plotted over time (see Data Set S1, sheet 18 for complete list). For B-C, colored rectangles indicates the 1-day PEG treatment period for applicable groups. Gray horizontal lines represent the limit of detection. Differences between treatment groups were identified by Kruskal-Wallis test with Benjamini-Hochberg correction for testing all identified genera. For pairwise comparisons of the groups (B), we performed pairwise Wilcoxon comparisons with Benjamini-Hochberg correction for testing all combinations of group pairs.</w:t>
-      </w:r>
-    </w:p>
-    <w:p>
-      <w:r>
-        <w:br w:type="page"/>
+        <w:rPr>
+          <w:b/>
+        </w:rPr>
+        <w:t xml:space="preserve">Figure S2. PEG treatment still has a large impact on the mucosal microbiota 6 days post-challenge</w:t>
+      </w:r>
+      <w:r>
+        <w:t xml:space="preserve"> </w:t>
+      </w:r>
+      <w:r>
+        <w:t xml:space="preserve">A. The relative abundances of the 10 bacterial genera that were significantly different between treatment groups at 6 days post-infection in the cecum tissue (the relative abundances of the 10 genera were also significantly different in the proximal and distal colon tissues, Data Set S1, sheets 8, 9, and 10). Each symbol represents a tissue sample from an individual mouse, the black horizontal lines represents the median relative abundances for each treatment group. B. The relative abundance of</w:t>
+      </w:r>
+      <w:r>
+        <w:t xml:space="preserve"> </w:t>
+      </w:r>
+      <w:r>
+        <w:rPr>
+          <w:i/>
+        </w:rPr>
+        <w:t xml:space="preserve">Peptostreptococacceae</w:t>
+      </w:r>
+      <w:r>
+        <w:t xml:space="preserve"> </w:t>
+      </w:r>
+      <w:r>
+        <w:t xml:space="preserve">in the three types of tissue sample communities over time. For A-B, the gray horizontal lines represent the limit of detection.</w:t>
+      </w:r>
+      <w:r>
+        <w:t xml:space="preserve"> </w:t>
       </w:r>
     </w:p>
     <w:p>
@@ -6354,383 +6752,6 @@
         <w:pStyle w:val="BodyText"/>
       </w:pPr>
       <w:r>
-        <w:t xml:space="preserve"> </w:t>
-      </w:r>
-      <w:r>
-        <w:rPr>
-          <w:b/>
-        </w:rPr>
-        <w:t xml:space="preserve">Figure 7. Specific microbiota features associated with prolonged</w:t>
-      </w:r>
-      <w:r>
-        <w:rPr>
-          <w:b/>
-        </w:rPr>
-        <w:t xml:space="preserve"> </w:t>
-      </w:r>
-      <w:r>
-        <w:rPr>
-          <w:i/>
-          <w:b/>
-        </w:rPr>
-        <w:t xml:space="preserve">C. difficile</w:t>
-      </w:r>
-      <w:r>
-        <w:rPr>
-          <w:b/>
-        </w:rPr>
-        <w:t xml:space="preserve"> </w:t>
-      </w:r>
-      <w:r>
-        <w:rPr>
-          <w:b/>
-        </w:rPr>
-        <w:t xml:space="preserve">colonization in PEG treated mice.</w:t>
-      </w:r>
-      <w:r>
-        <w:t xml:space="preserve"> </w:t>
-      </w:r>
-      <w:r>
-        <w:t xml:space="preserve">A. Top ten bacteria that contributed to the random forest model trained on 5-day post-challenge community relative abundance data, predicting whether mice would still be colonized with</w:t>
-      </w:r>
-      <w:r>
-        <w:t xml:space="preserve"> </w:t>
-      </w:r>
-      <w:r>
-        <w:rPr>
-          <w:i/>
-        </w:rPr>
-        <w:t xml:space="preserve">C. difficile</w:t>
-      </w:r>
-      <w:r>
-        <w:t xml:space="preserve"> </w:t>
-      </w:r>
-      <w:r>
-        <w:t xml:space="preserve">10 days post-challenge. The median (point) and interquartile range (lines) change in AUROC when the bacteria were left out of the model by permutation feature importance analysis. B. The median relative abundances of the top ten bacteria that contributed to the random forest classification model at 5 days post-challenge . Red indicates the mice were still colonized with</w:t>
-      </w:r>
-      <w:r>
-        <w:t xml:space="preserve"> </w:t>
-      </w:r>
-      <w:r>
-        <w:rPr>
-          <w:i/>
-        </w:rPr>
-        <w:t xml:space="preserve">C. difficile</w:t>
-      </w:r>
-      <w:r>
-        <w:t xml:space="preserve"> </w:t>
-      </w:r>
-      <w:r>
-        <w:t xml:space="preserve">while blue indicates mice that cleared</w:t>
-      </w:r>
-      <w:r>
-        <w:t xml:space="preserve"> </w:t>
-      </w:r>
-      <w:r>
-        <w:rPr>
-          <w:i/>
-        </w:rPr>
-        <w:t xml:space="preserve">C. difficile</w:t>
-      </w:r>
-      <w:r>
-        <w:t xml:space="preserve"> </w:t>
-      </w:r>
-      <w:r>
-        <w:t xml:space="preserve">10 days post-challenge and the black horizontal line represents the median relative abundance for the two categories. Each symbol represents a stool sample from an individual mouse and the shape of the symbol indicates whether the PEG-treated mice received a 5-day (Fig. 1-3), 1-day (Fig. 4) or post-challenge PEG (Fig. 5-6) treatment. C. The median relative abundances of the 5 genera with greater than 1% median relative abundance in the stool community over time. For B-C, the gray horizontal lines represents the limit of detection.</w:t>
-      </w:r>
-      <w:r>
-        <w:t xml:space="preserve"> </w:t>
-      </w:r>
-    </w:p>
-    <w:p>
-      <w:pPr>
-        <w:pStyle w:val="BodyText"/>
-      </w:pPr>
-    </w:p>
-    <w:p>
-      <w:pPr>
-        <w:pStyle w:val="BodyText"/>
-      </w:pPr>
-      <w:r>
-        <w:rPr>
-          <w:b/>
-        </w:rPr>
-        <w:t xml:space="preserve">Figure 8. Schematic summarizing findings.</w:t>
-      </w:r>
-      <w:r>
-        <w:t xml:space="preserve"> </w:t>
-      </w:r>
-      <w:r>
-        <w:t xml:space="preserve">The gut microbiota of our C57Bl/6 mice is resistant to</w:t>
-      </w:r>
-      <w:r>
-        <w:t xml:space="preserve"> </w:t>
-      </w:r>
-      <w:r>
-        <w:rPr>
-          <w:i/>
-        </w:rPr>
-        <w:t xml:space="preserve">C. difficle</w:t>
-      </w:r>
-      <w:r>
-        <w:t xml:space="preserve"> </w:t>
-      </w:r>
-      <w:r>
-        <w:t xml:space="preserve">but treatment with either the antibiotic, clindamycin, or the osmotic laxative, PEG 3350, renders the mice susceptible to</w:t>
-      </w:r>
-      <w:r>
-        <w:t xml:space="preserve"> </w:t>
-      </w:r>
-      <w:r>
-        <w:rPr>
-          <w:i/>
-        </w:rPr>
-        <w:t xml:space="preserve">C. difficile</w:t>
-      </w:r>
-      <w:r>
-        <w:t xml:space="preserve"> </w:t>
-      </w:r>
-      <w:r>
-        <w:t xml:space="preserve">colonization. Recovery of colonization resistance in clindamycin-treated mice is relatively straightforward and the mice clear</w:t>
-      </w:r>
-      <w:r>
-        <w:t xml:space="preserve"> </w:t>
-      </w:r>
-      <w:r>
-        <w:rPr>
-          <w:i/>
-        </w:rPr>
-        <w:t xml:space="preserve">C.difficile</w:t>
-      </w:r>
-      <w:r>
-        <w:t xml:space="preserve"> </w:t>
-      </w:r>
-      <w:r>
-        <w:t xml:space="preserve">within 10 days post-challenge. However, for mice that received either a 5-day PEG treatment prior to</w:t>
-      </w:r>
-      <w:r>
-        <w:t xml:space="preserve"> </w:t>
-      </w:r>
-      <w:r>
-        <w:rPr>
-          <w:i/>
-        </w:rPr>
-        <w:t xml:space="preserve">C. difficile</w:t>
-      </w:r>
-      <w:r>
-        <w:t xml:space="preserve"> </w:t>
-      </w:r>
-      <w:r>
-        <w:t xml:space="preserve">challenge or a 1-day PEG treatment post-challenge recovery of colonization resistance was delayed because most mice were still colonized with</w:t>
-      </w:r>
-      <w:r>
-        <w:t xml:space="preserve"> </w:t>
-      </w:r>
-      <w:r>
-        <w:rPr>
-          <w:i/>
-        </w:rPr>
-        <w:t xml:space="preserve">C. difficile</w:t>
-      </w:r>
-      <w:r>
-        <w:t xml:space="preserve"> </w:t>
-      </w:r>
-      <w:r>
-        <w:t xml:space="preserve">10 days post-challenge. We found increased relative abundances of</w:t>
-      </w:r>
-      <w:r>
-        <w:t xml:space="preserve"> </w:t>
-      </w:r>
-      <w:r>
-        <w:rPr>
-          <w:i/>
-        </w:rPr>
-        <w:t xml:space="preserve">Porphyromonadaceae</w:t>
-      </w:r>
-      <w:r>
-        <w:t xml:space="preserve"> </w:t>
-      </w:r>
-      <w:r>
-        <w:t xml:space="preserve">and</w:t>
-      </w:r>
-      <w:r>
-        <w:t xml:space="preserve"> </w:t>
-      </w:r>
-      <w:r>
-        <w:rPr>
-          <w:i/>
-        </w:rPr>
-        <w:t xml:space="preserve">Lachnospiraceae</w:t>
-      </w:r>
-      <w:r>
-        <w:t xml:space="preserve"> </w:t>
-      </w:r>
-      <w:r>
-        <w:t xml:space="preserve">were associated with recovery of colonization resistance, while increased relative abundances of</w:t>
-      </w:r>
-      <w:r>
-        <w:t xml:space="preserve"> </w:t>
-      </w:r>
-      <w:r>
-        <w:rPr>
-          <w:i/>
-        </w:rPr>
-        <w:t xml:space="preserve">Enterobacteriaceae</w:t>
-      </w:r>
-      <w:r>
-        <w:t xml:space="preserve"> </w:t>
-      </w:r>
-      <w:r>
-        <w:t xml:space="preserve">and</w:t>
-      </w:r>
-      <w:r>
-        <w:t xml:space="preserve"> </w:t>
-      </w:r>
-      <w:r>
-        <w:rPr>
-          <w:i/>
-        </w:rPr>
-        <w:t xml:space="preserve">Bacteroides</w:t>
-      </w:r>
-      <w:r>
-        <w:t xml:space="preserve"> </w:t>
-      </w:r>
-      <w:r>
-        <w:t xml:space="preserve">were associated with prolonged</w:t>
-      </w:r>
-      <w:r>
-        <w:t xml:space="preserve"> </w:t>
-      </w:r>
-      <w:r>
-        <w:rPr>
-          <w:i/>
-        </w:rPr>
-        <w:t xml:space="preserve">C. difficle</w:t>
-      </w:r>
-      <w:r>
-        <w:t xml:space="preserve"> </w:t>
-      </w:r>
-      <w:r>
-        <w:t xml:space="preserve">colonization.</w:t>
-      </w:r>
-      <w:r>
-        <w:t xml:space="preserve"> </w:t>
-      </w:r>
-    </w:p>
-    <w:p>
-      <w:pPr>
-        <w:pStyle w:val="BodyText"/>
-      </w:pPr>
-      <w:r>
-        <w:t xml:space="preserve"> </w:t>
-      </w:r>
-      <w:r>
-        <w:rPr>
-          <w:b/>
-        </w:rPr>
-        <w:t xml:space="preserve">Figure S1. Microbiota dynamics post-challenge in the 5-day PEG treatment plus 10-day recovery mice.</w:t>
-      </w:r>
-      <w:r>
-        <w:t xml:space="preserve"> </w:t>
-      </w:r>
-      <w:r>
-        <w:t xml:space="preserve">A.</w:t>
-      </w:r>
-      <w:r>
-        <w:t xml:space="preserve"> </w:t>
-      </w:r>
-      <w:r>
-        <w:rPr>
-          <w:i/>
-        </w:rPr>
-        <w:t xml:space="preserve">C. difficile</w:t>
-      </w:r>
-      <w:r>
-        <w:t xml:space="preserve"> </w:t>
-      </w:r>
-      <w:r>
-        <w:t xml:space="preserve">CFU/g over time in the stool samples collected from 5-day PEG treated mice that were allowed to recover for 10 days prior to challenge. Same data presented in Fig. 1C, but the data for the other 3 treatment groups have been removed and each line represents the CFU over time for an individual mouse. Mouse 10 was found dead 6 days post-challenge. B. Relative abundances of eight bacterial genera from day 0 post-challenge onward in each of the 10-day recovery mice. We analyzed samples from day 0 and day 8 post-challenge, which represented the time points where mice were challenged with</w:t>
-      </w:r>
-      <w:r>
-        <w:t xml:space="preserve"> </w:t>
-      </w:r>
-      <w:r>
-        <w:rPr>
-          <w:i/>
-        </w:rPr>
-        <w:t xml:space="preserve">C. difficile</w:t>
-      </w:r>
-      <w:r>
-        <w:t xml:space="preserve"> </w:t>
-      </w:r>
-      <w:r>
-        <w:t xml:space="preserve">and when the median relative</w:t>
-      </w:r>
-      <w:r>
-        <w:t xml:space="preserve"> </w:t>
-      </w:r>
-      <w:r>
-        <w:rPr>
-          <w:i/>
-        </w:rPr>
-        <w:t xml:space="preserve">C. difficile</w:t>
-      </w:r>
-      <w:r>
-        <w:t xml:space="preserve"> </w:t>
-      </w:r>
-      <w:r>
-        <w:t xml:space="preserve">CFU stabilized for the group using the paired Wilcoxan signed-rank test, but no genera were significantly different after Benjamini-Hochberg correction (Data Set S1, sheet 5).</w:t>
-      </w:r>
-      <w:r>
-        <w:t xml:space="preserve"> </w:t>
-      </w:r>
-    </w:p>
-    <w:p>
-      <w:pPr>
-        <w:pStyle w:val="BodyText"/>
-      </w:pPr>
-      <w:r>
-        <w:t xml:space="preserve"> </w:t>
-      </w:r>
-      <w:r>
-        <w:rPr>
-          <w:b/>
-        </w:rPr>
-        <w:t xml:space="preserve">Figure S2. PEG treatment still has a large impact on the mucosal microbiota 6 days post-challenge</w:t>
-      </w:r>
-      <w:r>
-        <w:t xml:space="preserve"> </w:t>
-      </w:r>
-      <w:r>
-        <w:t xml:space="preserve">A. The relative abundances of the 10 bacterial genera that were significantly different between treatment groups at 6 days post-infection in the cecum tissue (the relative abundances of the 10 genera were also significantly different in the proximal and distal colon tissues, Data Set S1, sheets 8, 9, and 10). Each symbol represents a tissue sample from an individual mouse, the black horizontal lines represents the median relative abundances for each treatment group. B. The relative abundance of</w:t>
-      </w:r>
-      <w:r>
-        <w:t xml:space="preserve"> </w:t>
-      </w:r>
-      <w:r>
-        <w:rPr>
-          <w:i/>
-        </w:rPr>
-        <w:t xml:space="preserve">Peptostreptococacceae</w:t>
-      </w:r>
-      <w:r>
-        <w:t xml:space="preserve"> </w:t>
-      </w:r>
-      <w:r>
-        <w:t xml:space="preserve">in the three types of tissue sample communities over time. For A-B, the gray horizontal lines represent the limit of detection.</w:t>
-      </w:r>
-      <w:r>
-        <w:t xml:space="preserve"> </w:t>
-      </w:r>
-    </w:p>
-    <w:p>
-      <w:pPr>
-        <w:pStyle w:val="BodyText"/>
-      </w:pPr>
-      <w:r>
-        <w:t xml:space="preserve"> </w:t>
-      </w:r>
-      <w:r>
         <w:rPr>
           <w:b/>
         </w:rPr>
@@ -6838,11 +6859,11 @@
       <w:pPr>
         <w:pStyle w:val="Heading2"/>
       </w:pPr>
-      <w:bookmarkStart w:id="112" w:name="data-set-s1"/>
+      <w:bookmarkStart w:id="113" w:name="data-set-s1"/>
       <w:r>
         <w:t xml:space="preserve">Data Set S1</w:t>
       </w:r>
-      <w:bookmarkEnd w:id="112"/>
+      <w:bookmarkEnd w:id="113"/>
     </w:p>
     <w:p>
       <w:pPr>

</xml_diff>